<commit_message>
added sequence and communication diagrams
</commit_message>
<xml_diff>
--- a/PIS Dokumentacija/DZ4 - Sequence and Communication Diagrams/TIM16 - Specifikacija Zahtjeva v1.2.docx
+++ b/PIS Dokumentacija/DZ4 - Sequence and Communication Diagrams/TIM16 - Specifikacija Zahtjeva v1.2.docx
@@ -1,6 +1,6 @@
 
 <file path=word/document.xml><?xml version="1.0" encoding="utf-8"?>
-<w:document xmlns:wpc="http://schemas.microsoft.com/office/word/2010/wordprocessingCanvas" xmlns:mc="http://schemas.openxmlformats.org/markup-compatibility/2006" xmlns:o="urn:schemas-microsoft-com:office:office" xmlns:r="http://schemas.openxmlformats.org/officeDocument/2006/relationships" xmlns:m="http://schemas.openxmlformats.org/officeDocument/2006/math" xmlns:v="urn:schemas-microsoft-com:vml" xmlns:wp14="http://schemas.microsoft.com/office/word/2010/wordprocessingDrawing" xmlns:wp="http://schemas.openxmlformats.org/drawingml/2006/wordprocessingDrawing" xmlns:w10="urn:schemas-microsoft-com:office:word" xmlns:w="http://schemas.openxmlformats.org/wordprocessingml/2006/main" xmlns:w14="http://schemas.microsoft.com/office/word/2010/wordml" xmlns:w15="http://schemas.microsoft.com/office/word/2012/wordml" xmlns:wpg="http://schemas.microsoft.com/office/word/2010/wordprocessingGroup" xmlns:wpi="http://schemas.microsoft.com/office/word/2010/wordprocessingInk" xmlns:wne="http://schemas.microsoft.com/office/word/2006/wordml" xmlns:wps="http://schemas.microsoft.com/office/word/2010/wordprocessingShape" mc:Ignorable="w14 w15 wp14">
+<w:document xmlns:wpc="http://schemas.microsoft.com/office/word/2010/wordprocessingCanvas" xmlns:cx="http://schemas.microsoft.com/office/drawing/2014/chartex" xmlns:cx1="http://schemas.microsoft.com/office/drawing/2015/9/8/chartex" xmlns:mc="http://schemas.openxmlformats.org/markup-compatibility/2006" xmlns:o="urn:schemas-microsoft-com:office:office" xmlns:r="http://schemas.openxmlformats.org/officeDocument/2006/relationships" xmlns:m="http://schemas.openxmlformats.org/officeDocument/2006/math" xmlns:v="urn:schemas-microsoft-com:vml" xmlns:wp14="http://schemas.microsoft.com/office/word/2010/wordprocessingDrawing" xmlns:wp="http://schemas.openxmlformats.org/drawingml/2006/wordprocessingDrawing" xmlns:w10="urn:schemas-microsoft-com:office:word" xmlns:w="http://schemas.openxmlformats.org/wordprocessingml/2006/main" xmlns:w14="http://schemas.microsoft.com/office/word/2010/wordml" xmlns:w15="http://schemas.microsoft.com/office/word/2012/wordml" xmlns:w16se="http://schemas.microsoft.com/office/word/2015/wordml/symex" xmlns:wpg="http://schemas.microsoft.com/office/word/2010/wordprocessingGroup" xmlns:wpi="http://schemas.microsoft.com/office/word/2010/wordprocessingInk" xmlns:wne="http://schemas.microsoft.com/office/word/2006/wordml" xmlns:wps="http://schemas.microsoft.com/office/word/2010/wordprocessingShape" mc:Ignorable="w14 w15 w16se wp14">
   <w:body>
     <w:p>
       <w:pPr>
@@ -289,7 +289,15 @@
           <w:szCs w:val="22"/>
           <w:lang w:val="hr-HR"/>
         </w:rPr>
-        <w:t>19.01.2022</w:t>
+        <w:t>31</w:t>
+      </w:r>
+      <w:r>
+        <w:rPr>
+          <w:rFonts w:ascii="Arial" w:hAnsi="Arial" w:cs="Arial"/>
+          <w:szCs w:val="22"/>
+          <w:lang w:val="hr-HR"/>
+        </w:rPr>
+        <w:t>.01.2022</w:t>
       </w:r>
       <w:r>
         <w:rPr>
@@ -1458,6 +1466,14 @@
                 <w:lang w:val="hr-HR"/>
               </w:rPr>
             </w:pPr>
+            <w:r>
+              <w:rPr>
+                <w:rFonts w:ascii="Arial" w:hAnsi="Arial" w:cs="Arial"/>
+                <w:szCs w:val="22"/>
+                <w:lang w:val="hr-HR"/>
+              </w:rPr>
+              <w:t>31.01.2022.</w:t>
+            </w:r>
           </w:p>
         </w:tc>
         <w:tc>
@@ -1475,6 +1491,14 @@
                 <w:lang w:val="hr-HR"/>
               </w:rPr>
             </w:pPr>
+            <w:r>
+              <w:rPr>
+                <w:rFonts w:ascii="Arial" w:hAnsi="Arial" w:cs="Arial"/>
+                <w:szCs w:val="22"/>
+                <w:lang w:val="hr-HR"/>
+              </w:rPr>
+              <w:t>1.2</w:t>
+            </w:r>
           </w:p>
         </w:tc>
         <w:tc>
@@ -1492,6 +1516,14 @@
                 <w:lang w:val="hr-HR"/>
               </w:rPr>
             </w:pPr>
+            <w:r>
+              <w:rPr>
+                <w:rFonts w:ascii="Arial" w:hAnsi="Arial" w:cs="Arial"/>
+                <w:szCs w:val="22"/>
+                <w:lang w:val="hr-HR"/>
+              </w:rPr>
+              <w:t>-</w:t>
+            </w:r>
           </w:p>
         </w:tc>
         <w:tc>
@@ -1509,6 +1541,14 @@
                 <w:lang w:val="hr-HR"/>
               </w:rPr>
             </w:pPr>
+            <w:r>
+              <w:rPr>
+                <w:rFonts w:ascii="Arial" w:hAnsi="Arial" w:cs="Arial"/>
+                <w:szCs w:val="22"/>
+                <w:lang w:val="hr-HR"/>
+              </w:rPr>
+              <w:t>Dodan Sequence i Communication Diagram</w:t>
+            </w:r>
           </w:p>
         </w:tc>
         <w:tc>
@@ -1526,6 +1566,14 @@
                 <w:lang w:val="hr-HR"/>
               </w:rPr>
             </w:pPr>
+            <w:r>
+              <w:rPr>
+                <w:rFonts w:ascii="Arial" w:hAnsi="Arial" w:cs="Arial"/>
+                <w:szCs w:val="22"/>
+                <w:lang w:val="hr-HR"/>
+              </w:rPr>
+              <w:t>Marko Rezić</w:t>
+            </w:r>
           </w:p>
         </w:tc>
       </w:tr>
@@ -1549,8 +1597,6 @@
           <w:lang w:val="hr-HR"/>
         </w:rPr>
       </w:pPr>
-      <w:bookmarkStart w:id="0" w:name="_GoBack"/>
-      <w:bookmarkEnd w:id="0"/>
       <w:r>
         <w:rPr>
           <w:rFonts w:ascii="Arial" w:hAnsi="Arial" w:cs="Arial"/>
@@ -6428,7 +6474,7 @@
           <w:lang w:val="hr-HR"/>
         </w:rPr>
       </w:pPr>
-      <w:bookmarkStart w:id="1" w:name="_Toc4395995"/>
+      <w:bookmarkStart w:id="0" w:name="_Toc4395995"/>
       <w:r>
         <w:rPr>
           <w:rFonts w:cs="Arial"/>
@@ -6438,7 +6484,7 @@
         </w:rPr>
         <w:br w:type="page"/>
       </w:r>
-      <w:bookmarkStart w:id="2" w:name="_Toc532472376"/>
+      <w:bookmarkStart w:id="1" w:name="_Toc532472376"/>
       <w:r>
         <w:rPr>
           <w:rFonts w:cs="Arial"/>
@@ -6449,17 +6495,17 @@
         <w:lastRenderedPageBreak/>
         <w:t>Uvod</w:t>
       </w:r>
-      <w:bookmarkEnd w:id="2"/>
-    </w:p>
-    <w:p>
-      <w:pPr>
-        <w:rPr>
-          <w:rFonts w:ascii="Arial" w:hAnsi="Arial" w:cs="Arial"/>
-          <w:szCs w:val="22"/>
-          <w:lang w:val="hr-HR"/>
-        </w:rPr>
-      </w:pPr>
-      <w:bookmarkStart w:id="3" w:name="_Toc317626440"/>
+      <w:bookmarkEnd w:id="1"/>
+    </w:p>
+    <w:p>
+      <w:pPr>
+        <w:rPr>
+          <w:rFonts w:ascii="Arial" w:hAnsi="Arial" w:cs="Arial"/>
+          <w:szCs w:val="22"/>
+          <w:lang w:val="hr-HR"/>
+        </w:rPr>
+      </w:pPr>
+      <w:bookmarkStart w:id="2" w:name="_Toc317626440"/>
       <w:r>
         <w:rPr>
           <w:rFonts w:ascii="Arial" w:hAnsi="Arial" w:cs="Arial"/>
@@ -6496,8 +6542,8 @@
           <w:lang w:val="hr-HR"/>
         </w:rPr>
       </w:pPr>
-      <w:bookmarkStart w:id="4" w:name="_Toc334234469"/>
-      <w:bookmarkStart w:id="5" w:name="_Toc532472377"/>
+      <w:bookmarkStart w:id="3" w:name="_Toc334234469"/>
+      <w:bookmarkStart w:id="4" w:name="_Toc532472377"/>
       <w:r>
         <w:rPr>
           <w:rFonts w:cs="Arial"/>
@@ -6507,8 +6553,8 @@
         </w:rPr>
         <w:t>Svrha dokumenta</w:t>
       </w:r>
+      <w:bookmarkEnd w:id="3"/>
       <w:bookmarkEnd w:id="4"/>
-      <w:bookmarkEnd w:id="5"/>
     </w:p>
     <w:p>
       <w:pPr>
@@ -6554,8 +6600,8 @@
           <w:lang w:val="hr-HR"/>
         </w:rPr>
       </w:pPr>
-      <w:bookmarkStart w:id="6" w:name="_Toc334234471"/>
-      <w:bookmarkStart w:id="7" w:name="_Toc532472378"/>
+      <w:bookmarkStart w:id="5" w:name="_Toc334234471"/>
+      <w:bookmarkStart w:id="6" w:name="_Toc532472378"/>
       <w:r>
         <w:rPr>
           <w:rFonts w:cs="Arial"/>
@@ -6565,8 +6611,8 @@
         </w:rPr>
         <w:t>Definicije, akronimi i skraćenice</w:t>
       </w:r>
+      <w:bookmarkEnd w:id="5"/>
       <w:bookmarkEnd w:id="6"/>
-      <w:bookmarkEnd w:id="7"/>
     </w:p>
     <w:p>
       <w:pPr>
@@ -6922,8 +6968,8 @@
           <w:lang w:val="hr-HR"/>
         </w:rPr>
       </w:pPr>
-      <w:bookmarkStart w:id="8" w:name="_Toc334234472"/>
-      <w:bookmarkStart w:id="9" w:name="_Toc532472379"/>
+      <w:bookmarkStart w:id="7" w:name="_Toc334234472"/>
+      <w:bookmarkStart w:id="8" w:name="_Toc532472379"/>
       <w:r>
         <w:rPr>
           <w:rFonts w:cs="Arial"/>
@@ -6933,8 +6979,8 @@
         </w:rPr>
         <w:t>Reference</w:t>
       </w:r>
+      <w:bookmarkEnd w:id="7"/>
       <w:bookmarkEnd w:id="8"/>
-      <w:bookmarkEnd w:id="9"/>
     </w:p>
     <w:p>
       <w:pPr>
@@ -7108,8 +7154,8 @@
           <w:lang w:val="hr-HR"/>
         </w:rPr>
       </w:pPr>
-      <w:bookmarkStart w:id="10" w:name="_Toc334234473"/>
-      <w:bookmarkStart w:id="11" w:name="_Toc532472380"/>
+      <w:bookmarkStart w:id="9" w:name="_Toc334234473"/>
+      <w:bookmarkStart w:id="10" w:name="_Toc532472380"/>
       <w:r>
         <w:rPr>
           <w:rFonts w:cs="Arial"/>
@@ -7119,8 +7165,8 @@
         </w:rPr>
         <w:t>Sažetak dokumenta</w:t>
       </w:r>
+      <w:bookmarkEnd w:id="9"/>
       <w:bookmarkEnd w:id="10"/>
-      <w:bookmarkEnd w:id="11"/>
     </w:p>
     <w:p>
       <w:pPr>
@@ -7210,7 +7256,7 @@
         </w:rPr>
         <w:br w:type="page"/>
       </w:r>
-      <w:bookmarkStart w:id="12" w:name="_Toc532472381"/>
+      <w:bookmarkStart w:id="11" w:name="_Toc532472381"/>
       <w:r>
         <w:rPr>
           <w:rFonts w:cs="Arial"/>
@@ -7230,7 +7276,7 @@
         </w:rPr>
         <w:t xml:space="preserve"> </w:t>
       </w:r>
-      <w:bookmarkEnd w:id="3"/>
+      <w:bookmarkEnd w:id="2"/>
       <w:r>
         <w:rPr>
           <w:rFonts w:cs="Arial"/>
@@ -7239,18 +7285,18 @@
         </w:rPr>
         <w:t>SUSTAVA</w:t>
       </w:r>
-      <w:bookmarkEnd w:id="12"/>
-    </w:p>
-    <w:p>
-      <w:pPr>
-        <w:rPr>
-          <w:rFonts w:ascii="Arial" w:hAnsi="Arial" w:cs="Arial"/>
-          <w:szCs w:val="22"/>
-          <w:lang w:val="hr-HR"/>
-        </w:rPr>
-      </w:pPr>
-      <w:bookmarkStart w:id="13" w:name="_Toc532472382"/>
-      <w:bookmarkStart w:id="14" w:name="_Toc317626447"/>
+      <w:bookmarkEnd w:id="11"/>
+    </w:p>
+    <w:p>
+      <w:pPr>
+        <w:rPr>
+          <w:rFonts w:ascii="Arial" w:hAnsi="Arial" w:cs="Arial"/>
+          <w:szCs w:val="22"/>
+          <w:lang w:val="hr-HR"/>
+        </w:rPr>
+      </w:pPr>
+      <w:bookmarkStart w:id="12" w:name="_Toc532472382"/>
+      <w:bookmarkStart w:id="13" w:name="_Toc317626447"/>
       <w:r>
         <w:rPr>
           <w:rFonts w:ascii="Arial" w:hAnsi="Arial" w:cs="Arial"/>
@@ -7288,7 +7334,7 @@
         </w:rPr>
         <w:t>SUSTAVA</w:t>
       </w:r>
-      <w:bookmarkEnd w:id="13"/>
+      <w:bookmarkEnd w:id="12"/>
     </w:p>
     <w:p>
       <w:pPr>
@@ -7425,8 +7471,8 @@
           <w:lang w:val="hr-HR"/>
         </w:rPr>
       </w:pPr>
-      <w:bookmarkStart w:id="15" w:name="_Toc4395996"/>
-      <w:bookmarkStart w:id="16" w:name="_Toc334234475"/>
+      <w:bookmarkStart w:id="14" w:name="_Toc4395996"/>
+      <w:bookmarkStart w:id="15" w:name="_Toc334234475"/>
       <w:r>
         <w:rPr>
           <w:rFonts w:ascii="Arial" w:hAnsi="Arial" w:cs="Arial"/>
@@ -7454,7 +7500,7 @@
           <w:lang w:val="hr-HR"/>
         </w:rPr>
       </w:pPr>
-      <w:bookmarkStart w:id="17" w:name="_Toc532472383"/>
+      <w:bookmarkStart w:id="16" w:name="_Toc532472383"/>
       <w:r>
         <w:rPr>
           <w:rFonts w:cs="Arial"/>
@@ -7464,9 +7510,9 @@
         </w:rPr>
         <w:t>OPSEG PROJEKTA</w:t>
       </w:r>
+      <w:bookmarkEnd w:id="14"/>
       <w:bookmarkEnd w:id="15"/>
       <w:bookmarkEnd w:id="16"/>
-      <w:bookmarkEnd w:id="17"/>
     </w:p>
     <w:p>
       <w:pPr>
@@ -7785,9 +7831,9 @@
           <w:lang w:val="hr-HR"/>
         </w:rPr>
       </w:pPr>
-      <w:bookmarkStart w:id="18" w:name="_Toc314606132"/>
-      <w:bookmarkStart w:id="19" w:name="_Toc532472384"/>
-      <w:bookmarkStart w:id="20" w:name="_Toc314606131"/>
+      <w:bookmarkStart w:id="17" w:name="_Toc314606132"/>
+      <w:bookmarkStart w:id="18" w:name="_Toc532472384"/>
+      <w:bookmarkStart w:id="19" w:name="_Toc314606131"/>
       <w:r>
         <w:rPr>
           <w:rFonts w:cs="Arial"/>
@@ -7797,8 +7843,8 @@
         </w:rPr>
         <w:t>Korisnici i njihove karakteristike</w:t>
       </w:r>
+      <w:bookmarkEnd w:id="17"/>
       <w:bookmarkEnd w:id="18"/>
-      <w:bookmarkEnd w:id="19"/>
     </w:p>
     <w:p>
       <w:pPr>
@@ -7842,7 +7888,7 @@
                 <w:szCs w:val="22"/>
               </w:rPr>
             </w:pPr>
-            <w:bookmarkStart w:id="21" w:name="_Toc340220948"/>
+            <w:bookmarkStart w:id="20" w:name="_Toc340220948"/>
             <w:r>
               <w:rPr>
                 <w:rFonts w:ascii="Arial" w:hAnsi="Arial" w:cs="Arial"/>
@@ -8411,7 +8457,7 @@
           </w:p>
         </w:tc>
       </w:tr>
-      <w:bookmarkEnd w:id="21"/>
+      <w:bookmarkEnd w:id="20"/>
     </w:tbl>
     <w:p>
       <w:pPr>
@@ -8432,7 +8478,7 @@
           <w:lang w:val="hr-HR"/>
         </w:rPr>
       </w:pPr>
-      <w:bookmarkStart w:id="22" w:name="_Toc532472385"/>
+      <w:bookmarkStart w:id="21" w:name="_Toc532472385"/>
       <w:r>
         <w:rPr>
           <w:rFonts w:cs="Arial"/>
@@ -8442,7 +8488,7 @@
         </w:rPr>
         <w:t xml:space="preserve">Funkcionalnosti </w:t>
       </w:r>
-      <w:bookmarkEnd w:id="20"/>
+      <w:bookmarkEnd w:id="19"/>
       <w:r>
         <w:rPr>
           <w:rFonts w:cs="Arial"/>
@@ -8452,7 +8498,7 @@
         </w:rPr>
         <w:t>SUSTAVA</w:t>
       </w:r>
-      <w:bookmarkEnd w:id="22"/>
+      <w:bookmarkEnd w:id="21"/>
     </w:p>
     <w:p>
       <w:pPr>
@@ -8489,8 +8535,8 @@
           <w:lang w:val="hr-HR"/>
         </w:rPr>
       </w:pPr>
-      <w:bookmarkStart w:id="23" w:name="_Toc314606133"/>
-      <w:bookmarkStart w:id="24" w:name="_Toc532472386"/>
+      <w:bookmarkStart w:id="22" w:name="_Toc314606133"/>
+      <w:bookmarkStart w:id="23" w:name="_Toc532472386"/>
       <w:r>
         <w:rPr>
           <w:rFonts w:cs="Arial"/>
@@ -8500,7 +8546,7 @@
         </w:rPr>
         <w:t xml:space="preserve">Pretpostavke i </w:t>
       </w:r>
-      <w:bookmarkEnd w:id="23"/>
+      <w:bookmarkEnd w:id="22"/>
       <w:r>
         <w:rPr>
           <w:rFonts w:cs="Arial"/>
@@ -8510,7 +8556,7 @@
         </w:rPr>
         <w:t>ovisnosti</w:t>
       </w:r>
-      <w:bookmarkEnd w:id="24"/>
+      <w:bookmarkEnd w:id="23"/>
     </w:p>
     <w:p>
       <w:pPr>
@@ -8549,8 +8595,8 @@
           <w:lang w:val="hr-HR"/>
         </w:rPr>
       </w:pPr>
-      <w:bookmarkStart w:id="25" w:name="_Toc334234480"/>
-      <w:bookmarkStart w:id="26" w:name="_Toc532472387"/>
+      <w:bookmarkStart w:id="24" w:name="_Toc334234480"/>
+      <w:bookmarkStart w:id="25" w:name="_Toc532472387"/>
       <w:r>
         <w:rPr>
           <w:rFonts w:cs="Arial"/>
@@ -8561,8 +8607,8 @@
         <w:lastRenderedPageBreak/>
         <w:t>Planiranje zahtjeva</w:t>
       </w:r>
+      <w:bookmarkEnd w:id="24"/>
       <w:bookmarkEnd w:id="25"/>
-      <w:bookmarkEnd w:id="26"/>
     </w:p>
     <w:p>
       <w:pPr>
@@ -8609,8 +8655,8 @@
         </w:rPr>
         <w:br w:type="page"/>
       </w:r>
-      <w:bookmarkStart w:id="27" w:name="_Toc532472388"/>
-      <w:bookmarkEnd w:id="14"/>
+      <w:bookmarkStart w:id="26" w:name="_Toc532472388"/>
+      <w:bookmarkEnd w:id="13"/>
       <w:r>
         <w:rPr>
           <w:rFonts w:cs="Arial"/>
@@ -8621,7 +8667,7 @@
         <w:lastRenderedPageBreak/>
         <w:t>Razrada zahtjeva</w:t>
       </w:r>
-      <w:bookmarkEnd w:id="27"/>
+      <w:bookmarkEnd w:id="26"/>
     </w:p>
     <w:p>
       <w:pPr>
@@ -9073,7 +9119,7 @@
           <w:lang w:val="hr-HR"/>
         </w:rPr>
       </w:pPr>
-      <w:bookmarkStart w:id="28" w:name="_Toc532472389"/>
+      <w:bookmarkStart w:id="27" w:name="_Toc532472389"/>
       <w:r>
         <w:rPr>
           <w:rFonts w:cs="Arial"/>
@@ -9083,7 +9129,7 @@
         </w:rPr>
         <w:t>DIJAGRAM KORIŠTENJA</w:t>
       </w:r>
-      <w:bookmarkEnd w:id="28"/>
+      <w:bookmarkEnd w:id="27"/>
       <w:r>
         <w:rPr>
           <w:rFonts w:cs="Arial"/>
@@ -9209,7 +9255,7 @@
                 <w:szCs w:val="22"/>
               </w:rPr>
             </w:pPr>
-            <w:bookmarkStart w:id="29" w:name="_Hlk89635724"/>
+            <w:bookmarkStart w:id="28" w:name="_Hlk89635724"/>
             <w:r>
               <w:rPr>
                 <w:rFonts w:ascii="Arial" w:hAnsi="Arial" w:cs="Arial"/>
@@ -10008,7 +10054,7 @@
           </w:p>
         </w:tc>
       </w:tr>
-      <w:bookmarkEnd w:id="29"/>
+      <w:bookmarkEnd w:id="28"/>
     </w:tbl>
     <w:p>
       <w:pPr>
@@ -20423,6 +20469,513 @@
     </w:p>
     <w:p>
       <w:pPr>
+        <w:pStyle w:val="Heading3"/>
+        <w:rPr>
+          <w:lang w:val="hr-HR"/>
+        </w:rPr>
+      </w:pPr>
+      <w:r>
+        <w:rPr>
+          <w:lang w:val="hr-HR"/>
+        </w:rPr>
+        <w:lastRenderedPageBreak/>
+        <w:t>Sekvencijski dijagrami</w:t>
+      </w:r>
+      <w:r>
+        <w:rPr>
+          <w:lang w:val="hr-HR"/>
+        </w:rPr>
+        <w:t xml:space="preserve"> </w:t>
+      </w:r>
+    </w:p>
+    <w:p>
+      <w:pPr>
+        <w:jc w:val="center"/>
+        <w:rPr>
+          <w:rFonts w:ascii="Arial" w:hAnsi="Arial" w:cs="Arial"/>
+          <w:szCs w:val="22"/>
+          <w:lang w:val="hr-HR"/>
+        </w:rPr>
+      </w:pPr>
+      <w:r>
+        <w:rPr>
+          <w:rFonts w:ascii="Arial" w:hAnsi="Arial" w:cs="Arial"/>
+          <w:noProof/>
+          <w:szCs w:val="22"/>
+          <w:lang w:val="en-US"/>
+        </w:rPr>
+        <w:drawing>
+          <wp:inline distT="0" distB="0" distL="0" distR="0" wp14:anchorId="442923FA" wp14:editId="79560DA7">
+            <wp:extent cx="4019550" cy="2867025"/>
+            <wp:effectExtent l="0" t="0" r="0" b="9525"/>
+            <wp:docPr id="20" name="Picture 20"/>
+            <wp:cNvGraphicFramePr>
+              <a:graphicFrameLocks xmlns:a="http://schemas.openxmlformats.org/drawingml/2006/main" noChangeAspect="1"/>
+            </wp:cNvGraphicFramePr>
+            <a:graphic xmlns:a="http://schemas.openxmlformats.org/drawingml/2006/main">
+              <a:graphicData uri="http://schemas.openxmlformats.org/drawingml/2006/picture">
+                <pic:pic xmlns:pic="http://schemas.openxmlformats.org/drawingml/2006/picture">
+                  <pic:nvPicPr>
+                    <pic:cNvPr id="20" name="Login SD.jpg"/>
+                    <pic:cNvPicPr/>
+                  </pic:nvPicPr>
+                  <pic:blipFill>
+                    <a:blip r:embed="rId22">
+                      <a:extLst>
+                        <a:ext uri="{28A0092B-C50C-407E-A947-70E740481C1C}">
+                          <a14:useLocalDpi xmlns:a14="http://schemas.microsoft.com/office/drawing/2010/main" val="0"/>
+                        </a:ext>
+                      </a:extLst>
+                    </a:blip>
+                    <a:stretch>
+                      <a:fillRect/>
+                    </a:stretch>
+                  </pic:blipFill>
+                  <pic:spPr>
+                    <a:xfrm>
+                      <a:off x="0" y="0"/>
+                      <a:ext cx="4019550" cy="2867025"/>
+                    </a:xfrm>
+                    <a:prstGeom prst="rect">
+                      <a:avLst/>
+                    </a:prstGeom>
+                  </pic:spPr>
+                </pic:pic>
+              </a:graphicData>
+            </a:graphic>
+          </wp:inline>
+        </w:drawing>
+      </w:r>
+    </w:p>
+    <w:p>
+      <w:pPr>
+        <w:jc w:val="center"/>
+        <w:rPr>
+          <w:rFonts w:ascii="Arial" w:hAnsi="Arial" w:cs="Arial"/>
+          <w:szCs w:val="22"/>
+          <w:lang w:val="hr-HR"/>
+        </w:rPr>
+      </w:pPr>
+      <w:r>
+        <w:rPr>
+          <w:rFonts w:ascii="Arial" w:hAnsi="Arial" w:cs="Arial"/>
+          <w:szCs w:val="22"/>
+          <w:lang w:val="hr-HR"/>
+        </w:rPr>
+        <w:t>Login Sekvencijski dijagram</w:t>
+      </w:r>
+    </w:p>
+    <w:p>
+      <w:pPr>
+        <w:jc w:val="center"/>
+        <w:rPr>
+          <w:rFonts w:ascii="Arial" w:hAnsi="Arial" w:cs="Arial"/>
+          <w:szCs w:val="22"/>
+          <w:lang w:val="hr-HR"/>
+        </w:rPr>
+      </w:pPr>
+    </w:p>
+    <w:p>
+      <w:pPr>
+        <w:jc w:val="center"/>
+        <w:rPr>
+          <w:rFonts w:ascii="Arial" w:hAnsi="Arial" w:cs="Arial"/>
+          <w:szCs w:val="22"/>
+          <w:lang w:val="hr-HR"/>
+        </w:rPr>
+      </w:pPr>
+      <w:r>
+        <w:rPr>
+          <w:rFonts w:ascii="Arial" w:hAnsi="Arial" w:cs="Arial"/>
+          <w:noProof/>
+          <w:szCs w:val="22"/>
+          <w:lang w:val="en-US"/>
+        </w:rPr>
+        <w:lastRenderedPageBreak/>
+        <w:drawing>
+          <wp:inline distT="0" distB="0" distL="0" distR="0" wp14:anchorId="5C7A233A" wp14:editId="06DD92C2">
+            <wp:extent cx="5943600" cy="4127500"/>
+            <wp:effectExtent l="0" t="0" r="0" b="6350"/>
+            <wp:docPr id="19" name="Picture 19"/>
+            <wp:cNvGraphicFramePr>
+              <a:graphicFrameLocks xmlns:a="http://schemas.openxmlformats.org/drawingml/2006/main" noChangeAspect="1"/>
+            </wp:cNvGraphicFramePr>
+            <a:graphic xmlns:a="http://schemas.openxmlformats.org/drawingml/2006/main">
+              <a:graphicData uri="http://schemas.openxmlformats.org/drawingml/2006/picture">
+                <pic:pic xmlns:pic="http://schemas.openxmlformats.org/drawingml/2006/picture">
+                  <pic:nvPicPr>
+                    <pic:cNvPr id="19" name="CRUD SD.jpg"/>
+                    <pic:cNvPicPr/>
+                  </pic:nvPicPr>
+                  <pic:blipFill>
+                    <a:blip r:embed="rId23">
+                      <a:extLst>
+                        <a:ext uri="{28A0092B-C50C-407E-A947-70E740481C1C}">
+                          <a14:useLocalDpi xmlns:a14="http://schemas.microsoft.com/office/drawing/2010/main" val="0"/>
+                        </a:ext>
+                      </a:extLst>
+                    </a:blip>
+                    <a:stretch>
+                      <a:fillRect/>
+                    </a:stretch>
+                  </pic:blipFill>
+                  <pic:spPr>
+                    <a:xfrm>
+                      <a:off x="0" y="0"/>
+                      <a:ext cx="5943600" cy="4127500"/>
+                    </a:xfrm>
+                    <a:prstGeom prst="rect">
+                      <a:avLst/>
+                    </a:prstGeom>
+                  </pic:spPr>
+                </pic:pic>
+              </a:graphicData>
+            </a:graphic>
+          </wp:inline>
+        </w:drawing>
+      </w:r>
+    </w:p>
+    <w:p>
+      <w:pPr>
+        <w:jc w:val="center"/>
+        <w:rPr>
+          <w:rFonts w:ascii="Arial" w:hAnsi="Arial" w:cs="Arial"/>
+          <w:szCs w:val="22"/>
+          <w:lang w:val="hr-HR"/>
+        </w:rPr>
+      </w:pPr>
+      <w:r>
+        <w:rPr>
+          <w:rFonts w:ascii="Arial" w:hAnsi="Arial" w:cs="Arial"/>
+          <w:szCs w:val="22"/>
+          <w:lang w:val="hr-HR"/>
+        </w:rPr>
+        <w:t>CRUD Sekvencijski dijagram za proizvode i korisnike</w:t>
+      </w:r>
+    </w:p>
+    <w:p>
+      <w:pPr>
+        <w:jc w:val="center"/>
+        <w:rPr>
+          <w:rFonts w:ascii="Arial" w:hAnsi="Arial" w:cs="Arial"/>
+          <w:szCs w:val="22"/>
+          <w:lang w:val="hr-HR"/>
+        </w:rPr>
+      </w:pPr>
+    </w:p>
+    <w:p>
+      <w:pPr>
+        <w:jc w:val="center"/>
+        <w:rPr>
+          <w:rFonts w:ascii="Arial" w:hAnsi="Arial" w:cs="Arial"/>
+          <w:szCs w:val="22"/>
+          <w:lang w:val="hr-HR"/>
+        </w:rPr>
+      </w:pPr>
+    </w:p>
+    <w:p>
+      <w:pPr>
+        <w:jc w:val="center"/>
+        <w:rPr>
+          <w:rFonts w:ascii="Arial" w:hAnsi="Arial" w:cs="Arial"/>
+          <w:szCs w:val="22"/>
+          <w:lang w:val="hr-HR"/>
+        </w:rPr>
+      </w:pPr>
+    </w:p>
+    <w:p>
+      <w:pPr>
+        <w:jc w:val="center"/>
+        <w:rPr>
+          <w:rFonts w:ascii="Arial" w:hAnsi="Arial" w:cs="Arial"/>
+          <w:szCs w:val="22"/>
+          <w:lang w:val="hr-HR"/>
+        </w:rPr>
+      </w:pPr>
+      <w:r>
+        <w:rPr>
+          <w:rFonts w:ascii="Arial" w:hAnsi="Arial" w:cs="Arial"/>
+          <w:noProof/>
+          <w:szCs w:val="22"/>
+          <w:lang w:val="en-US"/>
+        </w:rPr>
+        <w:lastRenderedPageBreak/>
+        <w:drawing>
+          <wp:inline distT="0" distB="0" distL="0" distR="0" wp14:anchorId="2970E3BC" wp14:editId="6ADD703F">
+            <wp:extent cx="4533900" cy="2876550"/>
+            <wp:effectExtent l="0" t="0" r="0" b="0"/>
+            <wp:docPr id="21" name="Picture 21"/>
+            <wp:cNvGraphicFramePr>
+              <a:graphicFrameLocks xmlns:a="http://schemas.openxmlformats.org/drawingml/2006/main" noChangeAspect="1"/>
+            </wp:cNvGraphicFramePr>
+            <a:graphic xmlns:a="http://schemas.openxmlformats.org/drawingml/2006/main">
+              <a:graphicData uri="http://schemas.openxmlformats.org/drawingml/2006/picture">
+                <pic:pic xmlns:pic="http://schemas.openxmlformats.org/drawingml/2006/picture">
+                  <pic:nvPicPr>
+                    <pic:cNvPr id="21" name="Search SD.jpg"/>
+                    <pic:cNvPicPr/>
+                  </pic:nvPicPr>
+                  <pic:blipFill>
+                    <a:blip r:embed="rId24">
+                      <a:extLst>
+                        <a:ext uri="{28A0092B-C50C-407E-A947-70E740481C1C}">
+                          <a14:useLocalDpi xmlns:a14="http://schemas.microsoft.com/office/drawing/2010/main" val="0"/>
+                        </a:ext>
+                      </a:extLst>
+                    </a:blip>
+                    <a:stretch>
+                      <a:fillRect/>
+                    </a:stretch>
+                  </pic:blipFill>
+                  <pic:spPr>
+                    <a:xfrm>
+                      <a:off x="0" y="0"/>
+                      <a:ext cx="4533900" cy="2876550"/>
+                    </a:xfrm>
+                    <a:prstGeom prst="rect">
+                      <a:avLst/>
+                    </a:prstGeom>
+                  </pic:spPr>
+                </pic:pic>
+              </a:graphicData>
+            </a:graphic>
+          </wp:inline>
+        </w:drawing>
+      </w:r>
+    </w:p>
+    <w:p>
+      <w:pPr>
+        <w:jc w:val="center"/>
+        <w:rPr>
+          <w:rFonts w:ascii="Arial" w:hAnsi="Arial" w:cs="Arial"/>
+          <w:szCs w:val="22"/>
+          <w:lang w:val="hr-HR"/>
+        </w:rPr>
+      </w:pPr>
+      <w:r>
+        <w:rPr>
+          <w:rFonts w:ascii="Arial" w:hAnsi="Arial" w:cs="Arial"/>
+          <w:szCs w:val="22"/>
+          <w:lang w:val="hr-HR"/>
+        </w:rPr>
+        <w:t>Search sekvencijski dijagram</w:t>
+      </w:r>
+    </w:p>
+    <w:p>
+      <w:pPr>
+        <w:jc w:val="center"/>
+        <w:rPr>
+          <w:rFonts w:ascii="Arial" w:hAnsi="Arial" w:cs="Arial"/>
+          <w:szCs w:val="22"/>
+          <w:lang w:val="hr-HR"/>
+        </w:rPr>
+      </w:pPr>
+    </w:p>
+    <w:p>
+      <w:pPr>
+        <w:jc w:val="center"/>
+        <w:rPr>
+          <w:rFonts w:ascii="Arial" w:hAnsi="Arial" w:cs="Arial"/>
+          <w:szCs w:val="22"/>
+          <w:lang w:val="hr-HR"/>
+        </w:rPr>
+      </w:pPr>
+    </w:p>
+    <w:p>
+      <w:pPr>
+        <w:jc w:val="center"/>
+        <w:rPr>
+          <w:rFonts w:ascii="Arial" w:hAnsi="Arial" w:cs="Arial"/>
+          <w:szCs w:val="22"/>
+          <w:lang w:val="hr-HR"/>
+        </w:rPr>
+      </w:pPr>
+      <w:r>
+        <w:rPr>
+          <w:rFonts w:ascii="Arial" w:hAnsi="Arial" w:cs="Arial"/>
+          <w:noProof/>
+          <w:szCs w:val="22"/>
+          <w:lang w:val="en-US"/>
+        </w:rPr>
+        <w:drawing>
+          <wp:inline distT="0" distB="0" distL="0" distR="0" wp14:anchorId="27081A7E" wp14:editId="7CED163B">
+            <wp:extent cx="4533900" cy="3514725"/>
+            <wp:effectExtent l="0" t="0" r="0" b="9525"/>
+            <wp:docPr id="16" name="Picture 16"/>
+            <wp:cNvGraphicFramePr>
+              <a:graphicFrameLocks xmlns:a="http://schemas.openxmlformats.org/drawingml/2006/main" noChangeAspect="1"/>
+            </wp:cNvGraphicFramePr>
+            <a:graphic xmlns:a="http://schemas.openxmlformats.org/drawingml/2006/main">
+              <a:graphicData uri="http://schemas.openxmlformats.org/drawingml/2006/picture">
+                <pic:pic xmlns:pic="http://schemas.openxmlformats.org/drawingml/2006/picture">
+                  <pic:nvPicPr>
+                    <pic:cNvPr id="16" name="Barkod Search SD.jpg"/>
+                    <pic:cNvPicPr/>
+                  </pic:nvPicPr>
+                  <pic:blipFill>
+                    <a:blip r:embed="rId25">
+                      <a:extLst>
+                        <a:ext uri="{28A0092B-C50C-407E-A947-70E740481C1C}">
+                          <a14:useLocalDpi xmlns:a14="http://schemas.microsoft.com/office/drawing/2010/main" val="0"/>
+                        </a:ext>
+                      </a:extLst>
+                    </a:blip>
+                    <a:stretch>
+                      <a:fillRect/>
+                    </a:stretch>
+                  </pic:blipFill>
+                  <pic:spPr>
+                    <a:xfrm>
+                      <a:off x="0" y="0"/>
+                      <a:ext cx="4533900" cy="3514725"/>
+                    </a:xfrm>
+                    <a:prstGeom prst="rect">
+                      <a:avLst/>
+                    </a:prstGeom>
+                  </pic:spPr>
+                </pic:pic>
+              </a:graphicData>
+            </a:graphic>
+          </wp:inline>
+        </w:drawing>
+      </w:r>
+    </w:p>
+    <w:p>
+      <w:pPr>
+        <w:jc w:val="center"/>
+        <w:rPr>
+          <w:rFonts w:ascii="Arial" w:hAnsi="Arial" w:cs="Arial"/>
+          <w:szCs w:val="22"/>
+          <w:lang w:val="hr-HR"/>
+        </w:rPr>
+      </w:pPr>
+      <w:r>
+        <w:rPr>
+          <w:rFonts w:ascii="Arial" w:hAnsi="Arial" w:cs="Arial"/>
+          <w:szCs w:val="22"/>
+          <w:lang w:val="hr-HR"/>
+        </w:rPr>
+        <w:t>Barkod Search sekvencijski dijagram</w:t>
+      </w:r>
+    </w:p>
+    <w:p>
+      <w:pPr>
+        <w:pStyle w:val="Heading3"/>
+        <w:rPr>
+          <w:lang w:val="hr-HR"/>
+        </w:rPr>
+      </w:pPr>
+      <w:r>
+        <w:rPr>
+          <w:lang w:val="hr-HR"/>
+        </w:rPr>
+        <w:lastRenderedPageBreak/>
+        <w:t>Komunikacijski</w:t>
+      </w:r>
+      <w:r>
+        <w:rPr>
+          <w:lang w:val="hr-HR"/>
+        </w:rPr>
+        <w:t xml:space="preserve"> dijagrami</w:t>
+      </w:r>
+      <w:r>
+        <w:rPr>
+          <w:lang w:val="hr-HR"/>
+        </w:rPr>
+        <w:t xml:space="preserve"> </w:t>
+      </w:r>
+    </w:p>
+    <w:p>
+      <w:pPr>
+        <w:jc w:val="center"/>
+        <w:rPr>
+          <w:rFonts w:ascii="Arial" w:hAnsi="Arial" w:cs="Arial"/>
+          <w:szCs w:val="22"/>
+          <w:lang w:val="hr-HR"/>
+        </w:rPr>
+      </w:pPr>
+      <w:r>
+        <w:rPr>
+          <w:rFonts w:ascii="Arial" w:hAnsi="Arial" w:cs="Arial"/>
+          <w:noProof/>
+          <w:szCs w:val="22"/>
+          <w:lang w:val="en-US"/>
+        </w:rPr>
+        <w:drawing>
+          <wp:inline distT="0" distB="0" distL="0" distR="0" wp14:anchorId="7AB96F9F" wp14:editId="71871411">
+            <wp:extent cx="5724525" cy="3057525"/>
+            <wp:effectExtent l="0" t="0" r="9525" b="9525"/>
+            <wp:docPr id="22" name="Picture 22"/>
+            <wp:cNvGraphicFramePr>
+              <a:graphicFrameLocks xmlns:a="http://schemas.openxmlformats.org/drawingml/2006/main" noChangeAspect="1"/>
+            </wp:cNvGraphicFramePr>
+            <a:graphic xmlns:a="http://schemas.openxmlformats.org/drawingml/2006/main">
+              <a:graphicData uri="http://schemas.openxmlformats.org/drawingml/2006/picture">
+                <pic:pic xmlns:pic="http://schemas.openxmlformats.org/drawingml/2006/picture">
+                  <pic:nvPicPr>
+                    <pic:cNvPr id="22" name="Brisanje proizvoda Communication diagram.jpg"/>
+                    <pic:cNvPicPr/>
+                  </pic:nvPicPr>
+                  <pic:blipFill>
+                    <a:blip r:embed="rId26">
+                      <a:extLst>
+                        <a:ext uri="{28A0092B-C50C-407E-A947-70E740481C1C}">
+                          <a14:useLocalDpi xmlns:a14="http://schemas.microsoft.com/office/drawing/2010/main" val="0"/>
+                        </a:ext>
+                      </a:extLst>
+                    </a:blip>
+                    <a:stretch>
+                      <a:fillRect/>
+                    </a:stretch>
+                  </pic:blipFill>
+                  <pic:spPr>
+                    <a:xfrm>
+                      <a:off x="0" y="0"/>
+                      <a:ext cx="5724525" cy="3057525"/>
+                    </a:xfrm>
+                    <a:prstGeom prst="rect">
+                      <a:avLst/>
+                    </a:prstGeom>
+                  </pic:spPr>
+                </pic:pic>
+              </a:graphicData>
+            </a:graphic>
+          </wp:inline>
+        </w:drawing>
+      </w:r>
+    </w:p>
+    <w:p>
+      <w:pPr>
+        <w:jc w:val="center"/>
+        <w:rPr>
+          <w:rFonts w:ascii="Arial" w:hAnsi="Arial" w:cs="Arial"/>
+          <w:szCs w:val="22"/>
+          <w:lang w:val="hr-HR"/>
+        </w:rPr>
+      </w:pPr>
+    </w:p>
+    <w:p>
+      <w:pPr>
+        <w:jc w:val="center"/>
+        <w:rPr>
+          <w:rFonts w:ascii="Arial" w:hAnsi="Arial" w:cs="Arial"/>
+          <w:szCs w:val="22"/>
+          <w:lang w:val="hr-HR"/>
+        </w:rPr>
+      </w:pPr>
+      <w:r>
+        <w:rPr>
+          <w:rFonts w:ascii="Arial" w:hAnsi="Arial" w:cs="Arial"/>
+          <w:szCs w:val="22"/>
+          <w:lang w:val="hr-HR"/>
+        </w:rPr>
+        <w:t>Brisanje proizvoda komunikacijski diijagram</w:t>
+      </w:r>
+      <w:bookmarkStart w:id="29" w:name="_GoBack"/>
+      <w:bookmarkEnd w:id="29"/>
+    </w:p>
+    <w:p>
+      <w:pPr>
         <w:pStyle w:val="Heading2"/>
         <w:rPr>
           <w:rFonts w:cs="Arial"/>
@@ -20437,7 +20990,6 @@
           <w:sz w:val="22"/>
           <w:szCs w:val="22"/>
         </w:rPr>
-        <w:lastRenderedPageBreak/>
         <w:t>sudionici</w:t>
       </w:r>
       <w:bookmarkEnd w:id="30"/>
@@ -20618,6 +21170,7 @@
           <w:rFonts w:ascii="Arial" w:hAnsi="Arial" w:cs="Arial"/>
           <w:szCs w:val="22"/>
         </w:rPr>
+        <w:lastRenderedPageBreak/>
         <w:t>/</w:t>
       </w:r>
     </w:p>
@@ -20990,7 +21543,6 @@
           <w:szCs w:val="22"/>
           <w:lang w:val="hr-HR"/>
         </w:rPr>
-        <w:lastRenderedPageBreak/>
         <w:t xml:space="preserve">&lt;Za pojedini use case ispod možete izdvojiti dio UC dijagrama koji se odnosi samo na jednog </w:t>
       </w:r>
       <w:r>
@@ -21132,6 +21684,7 @@
           <w:szCs w:val="22"/>
           <w:lang w:val="hr-HR"/>
         </w:rPr>
+        <w:lastRenderedPageBreak/>
         <w:t xml:space="preserve">Funkcionalni zahtjevi za  KORISNIKA </w:t>
       </w:r>
       <w:r>
@@ -21196,7 +21749,7 @@
                     <pic:cNvPicPr/>
                   </pic:nvPicPr>
                   <pic:blipFill>
-                    <a:blip r:embed="rId22"/>
+                    <a:blip r:embed="rId27"/>
                     <a:stretch>
                       <a:fillRect/>
                     </a:stretch>
@@ -21665,7 +22218,6 @@
                 <w:szCs w:val="22"/>
                 <w:lang w:val="hr-HR"/>
               </w:rPr>
-              <w:lastRenderedPageBreak/>
               <w:t>Actors:</w:t>
             </w:r>
           </w:p>
@@ -22683,6 +23235,7 @@
                 <w:szCs w:val="22"/>
                 <w:lang w:val="hr-HR"/>
               </w:rPr>
+              <w:lastRenderedPageBreak/>
               <w:t>Business Rules:</w:t>
             </w:r>
           </w:p>
@@ -23182,17 +23735,7 @@
                 <w:szCs w:val="22"/>
                 <w:lang w:val="hr-HR"/>
               </w:rPr>
-              <w:t xml:space="preserve">Use Case </w:t>
-            </w:r>
-            <w:r>
-              <w:rPr>
-                <w:rFonts w:ascii="Arial" w:hAnsi="Arial" w:cs="Arial"/>
-                <w:i/>
-                <w:szCs w:val="22"/>
-                <w:lang w:val="hr-HR"/>
-              </w:rPr>
-              <w:lastRenderedPageBreak/>
-              <w:t>Name:</w:t>
+              <w:t>Use Case Name:</w:t>
             </w:r>
           </w:p>
         </w:tc>
@@ -23216,7 +23759,6 @@
                 <w:szCs w:val="22"/>
                 <w:lang w:val="hr-HR"/>
               </w:rPr>
-              <w:lastRenderedPageBreak/>
               <w:t>Registracija korisnika na sustav</w:t>
             </w:r>
           </w:p>
@@ -23898,6 +24440,7 @@
                 <w:szCs w:val="22"/>
                 <w:lang w:val="hr-HR"/>
               </w:rPr>
+              <w:lastRenderedPageBreak/>
               <w:t>Alternative Flows:</w:t>
             </w:r>
           </w:p>
@@ -24860,7 +25403,6 @@
                 <w:sz w:val="22"/>
                 <w:lang w:val="hr-HR"/>
               </w:rPr>
-              <w:lastRenderedPageBreak/>
               <w:t xml:space="preserve">Email </w:t>
             </w:r>
           </w:p>
@@ -25242,6 +25784,7 @@
                 <w:szCs w:val="22"/>
                 <w:lang w:val="hr-HR"/>
               </w:rPr>
+              <w:lastRenderedPageBreak/>
               <w:t xml:space="preserve">Srdačno vas pozdravlja, </w:t>
             </w:r>
           </w:p>
@@ -25262,7 +25805,7 @@
               </w:rPr>
               <w:t xml:space="preserve">Vaš </w:t>
             </w:r>
-            <w:hyperlink r:id="rId23" w:history="1">
+            <w:hyperlink r:id="rId28" w:history="1">
               <w:r>
                 <w:rPr>
                   <w:rStyle w:val="Hyperlink"/>
@@ -25294,6 +25837,7 @@
           <w:szCs w:val="22"/>
           <w:lang w:val="hr-HR"/>
         </w:rPr>
+        <w:lastRenderedPageBreak/>
         <w:t xml:space="preserve">Nakon aktivacije korisničkog naloga, </w:t>
       </w:r>
       <w:r>
@@ -25514,7 +26058,6 @@
           <w:szCs w:val="22"/>
           <w:lang w:val="hr-HR"/>
         </w:rPr>
-        <w:lastRenderedPageBreak/>
         <w:t>Ukoliko samo želimo implementirati kroz UC:</w:t>
       </w:r>
     </w:p>
@@ -25974,6 +26517,7 @@
                 <w:szCs w:val="22"/>
                 <w:lang w:val="hr-HR"/>
               </w:rPr>
+              <w:lastRenderedPageBreak/>
               <w:t>itd.</w:t>
             </w:r>
           </w:p>
@@ -26260,7 +26804,6 @@
           <w:i/>
           <w:szCs w:val="22"/>
         </w:rPr>
-        <w:lastRenderedPageBreak/>
         <w:t>For example,</w:t>
       </w:r>
     </w:p>
@@ -26430,6 +26973,7 @@
           <w:sz w:val="22"/>
           <w:szCs w:val="22"/>
         </w:rPr>
+        <w:lastRenderedPageBreak/>
         <w:t>Design Constraints</w:t>
       </w:r>
       <w:bookmarkEnd w:id="45"/>
@@ -26823,6 +27367,7 @@
           <w:noProof/>
           <w:lang w:val="hr-HR"/>
         </w:rPr>
+        <w:lastRenderedPageBreak/>
         <w:t>Relacijski model</w:t>
       </w:r>
       <w:bookmarkEnd w:id="49"/>
@@ -26862,7 +27407,6 @@
           <w:szCs w:val="22"/>
           <w:lang w:val="en-US"/>
         </w:rPr>
-        <w:lastRenderedPageBreak/>
         <w:drawing>
           <wp:inline distT="0" distB="0" distL="0" distR="0" wp14:anchorId="40C0EB13" wp14:editId="33BB90D2">
             <wp:extent cx="5828306" cy="5300261"/>
@@ -26881,7 +27425,7 @@
                     </pic:cNvPicPr>
                   </pic:nvPicPr>
                   <pic:blipFill>
-                    <a:blip r:embed="rId24">
+                    <a:blip r:embed="rId29">
                       <a:extLst>
                         <a:ext uri="{28A0092B-C50C-407E-A947-70E740481C1C}">
                           <a14:useLocalDpi xmlns:a14="http://schemas.microsoft.com/office/drawing/2010/main" val="0"/>
@@ -27043,6 +27587,7 @@
           <w:szCs w:val="22"/>
           <w:lang w:val="hr-HR"/>
         </w:rPr>
+        <w:lastRenderedPageBreak/>
         <w:t>DiaryEntry</w:t>
       </w:r>
     </w:p>
@@ -27124,7 +27669,6 @@
           <w:szCs w:val="22"/>
           <w:lang w:val="hr-HR"/>
         </w:rPr>
-        <w:lastRenderedPageBreak/>
         <w:t>Gender</w:t>
       </w:r>
     </w:p>
@@ -27753,7 +28297,16 @@
           <w:szCs w:val="22"/>
           <w:lang w:val="hr-HR"/>
         </w:rPr>
-        <w:t xml:space="preserve"> te na prijenosnim računalima.</w:t>
+        <w:t xml:space="preserve"> te na prijenosnim </w:t>
+      </w:r>
+      <w:r>
+        <w:rPr>
+          <w:rFonts w:ascii="Arial" w:hAnsi="Arial" w:cs="Arial"/>
+          <w:szCs w:val="22"/>
+          <w:lang w:val="hr-HR"/>
+        </w:rPr>
+        <w:lastRenderedPageBreak/>
+        <w:t>računalima.</w:t>
       </w:r>
     </w:p>
     <w:p>
@@ -27786,16 +28339,7 @@
           <w:szCs w:val="22"/>
           <w:lang w:val="hr-HR"/>
         </w:rPr>
-        <w:t xml:space="preserve"> koristiti, mrežne protokole i elektronske forme. Identificirajte sve komunikacijske standarde koji će se koristiti, kao što su HTTP ili FTP. </w:t>
-      </w:r>
-      <w:r>
-        <w:rPr>
-          <w:rFonts w:ascii="Arial" w:hAnsi="Arial" w:cs="Arial"/>
-          <w:szCs w:val="22"/>
-          <w:lang w:val="hr-HR"/>
-        </w:rPr>
-        <w:lastRenderedPageBreak/>
-        <w:t>Specificirajte sve činjenice koje se tiču sigurnosti komunikacije i moguće enkripcije, brzine prenosa podataka i mehanizme njihovih usklađivanja.&gt;</w:t>
+        <w:t xml:space="preserve"> koristiti, mrežne protokole i elektronske forme. Identificirajte sve komunikacijske standarde koji će se koristiti, kao što su HTTP ili FTP. Specificirajte sve činjenice koje se tiču sigurnosti komunikacije i moguće enkripcije, brzine prenosa podataka i mehanizme njihovih usklađivanja.&gt;</w:t>
       </w:r>
     </w:p>
     <w:p>
@@ -27978,7 +28522,7 @@
           <w:lang w:val="hr-HR"/>
         </w:rPr>
       </w:pPr>
-      <w:hyperlink r:id="rId25" w:history="1">
+      <w:hyperlink r:id="rId30" w:history="1">
         <w:r>
           <w:rPr>
             <w:rStyle w:val="Hyperlink"/>
@@ -28167,7 +28711,7 @@
         </w:rPr>
         <w:t xml:space="preserve">Pogledati primjer </w:t>
       </w:r>
-      <w:hyperlink r:id="rId26" w:history="1">
+      <w:hyperlink r:id="rId31" w:history="1">
         <w:r>
           <w:rPr>
             <w:rStyle w:val="Hyperlink"/>
@@ -28230,7 +28774,7 @@
         </w:rPr>
         <w:t xml:space="preserve">Za dodatna objašnjenja pogledate </w:t>
       </w:r>
-      <w:hyperlink r:id="rId27" w:history="1">
+      <w:hyperlink r:id="rId32" w:history="1">
         <w:r>
           <w:rPr>
             <w:rStyle w:val="Hyperlink"/>
@@ -28406,7 +28950,7 @@
         </w:rPr>
         <w:t xml:space="preserve">Pogledati primjer </w:t>
       </w:r>
-      <w:hyperlink r:id="rId28" w:history="1">
+      <w:hyperlink r:id="rId33" w:history="1">
         <w:r>
           <w:rPr>
             <w:rStyle w:val="Hyperlink"/>
@@ -28616,7 +29160,7 @@
         </w:rPr>
         <w:t xml:space="preserve">Pogledati primjer </w:t>
       </w:r>
-      <w:hyperlink r:id="rId29" w:history="1">
+      <w:hyperlink r:id="rId34" w:history="1">
         <w:r>
           <w:rPr>
             <w:rStyle w:val="Hyperlink"/>
@@ -28714,7 +29258,7 @@
         </w:rPr>
         <w:t xml:space="preserve">Pogledati primjer </w:t>
       </w:r>
-      <w:hyperlink r:id="rId30" w:history="1">
+      <w:hyperlink r:id="rId35" w:history="1">
         <w:r>
           <w:rPr>
             <w:rStyle w:val="Hyperlink"/>
@@ -28827,7 +29371,7 @@
         </w:rPr>
         <w:t xml:space="preserve">Pogledati primjer </w:t>
       </w:r>
-      <w:hyperlink r:id="rId31" w:history="1">
+      <w:hyperlink r:id="rId36" w:history="1">
         <w:r>
           <w:rPr>
             <w:rStyle w:val="Hyperlink"/>
@@ -28962,7 +29506,7 @@
         </w:rPr>
         <w:t xml:space="preserve">Pogledati primjer </w:t>
       </w:r>
-      <w:hyperlink r:id="rId32" w:history="1">
+      <w:hyperlink r:id="rId37" w:history="1">
         <w:r>
           <w:rPr>
             <w:rStyle w:val="Hyperlink"/>
@@ -29199,7 +29743,7 @@
         </w:rPr>
         <w:t xml:space="preserve">Pogledati primjer </w:t>
       </w:r>
-      <w:hyperlink r:id="rId33" w:history="1">
+      <w:hyperlink r:id="rId38" w:history="1">
         <w:r>
           <w:rPr>
             <w:rStyle w:val="Hyperlink"/>
@@ -29345,7 +29889,7 @@
         </w:rPr>
         <w:t xml:space="preserve">Pogledati primjer </w:t>
       </w:r>
-      <w:hyperlink r:id="rId34" w:history="1">
+      <w:hyperlink r:id="rId39" w:history="1">
         <w:r>
           <w:rPr>
             <w:rStyle w:val="Hyperlink"/>
@@ -29473,7 +30017,7 @@
         </w:rPr>
         <w:t xml:space="preserve">Pogledati primjer </w:t>
       </w:r>
-      <w:hyperlink r:id="rId35" w:history="1">
+      <w:hyperlink r:id="rId40" w:history="1">
         <w:r>
           <w:rPr>
             <w:rStyle w:val="Hyperlink"/>
@@ -29601,7 +30145,7 @@
         </w:rPr>
         <w:t xml:space="preserve">Pogledati primjer </w:t>
       </w:r>
-      <w:hyperlink r:id="rId36" w:history="1">
+      <w:hyperlink r:id="rId41" w:history="1">
         <w:r>
           <w:rPr>
             <w:rStyle w:val="Hyperlink"/>
@@ -29730,7 +30274,7 @@
         </w:rPr>
         <w:t xml:space="preserve">Pogledati primjer </w:t>
       </w:r>
-      <w:hyperlink r:id="rId37" w:history="1">
+      <w:hyperlink r:id="rId42" w:history="1">
         <w:r>
           <w:rPr>
             <w:rStyle w:val="Hyperlink"/>
@@ -30644,7 +31188,7 @@
           <w:lang w:val="hr-HR"/>
         </w:rPr>
       </w:pPr>
-      <w:hyperlink r:id="rId38" w:history="1">
+      <w:hyperlink r:id="rId43" w:history="1">
         <w:r>
           <w:rPr>
             <w:rStyle w:val="Hyperlink"/>
@@ -30694,7 +31238,7 @@
           <w:lang w:val="hr-HR"/>
         </w:rPr>
       </w:pPr>
-      <w:hyperlink r:id="rId39" w:history="1">
+      <w:hyperlink r:id="rId44" w:history="1">
         <w:r>
           <w:rPr>
             <w:rStyle w:val="Hyperlink"/>
@@ -30753,7 +31297,7 @@
           <w:lang w:val="hr-HR"/>
         </w:rPr>
       </w:pPr>
-      <w:hyperlink r:id="rId40" w:history="1">
+      <w:hyperlink r:id="rId45" w:history="1">
         <w:r>
           <w:rPr>
             <w:rStyle w:val="Hyperlink"/>
@@ -30803,7 +31347,7 @@
           <w:lang w:val="hr-HR"/>
         </w:rPr>
       </w:pPr>
-      <w:hyperlink r:id="rId41" w:history="1">
+      <w:hyperlink r:id="rId46" w:history="1">
         <w:r>
           <w:rPr>
             <w:rStyle w:val="Hyperlink"/>
@@ -30842,7 +31386,7 @@
           <w:lang w:val="hr-HR"/>
         </w:rPr>
       </w:pPr>
-      <w:hyperlink r:id="rId42" w:history="1">
+      <w:hyperlink r:id="rId47" w:history="1">
         <w:r>
           <w:rPr>
             <w:rStyle w:val="Hyperlink"/>
@@ -31268,7 +31812,7 @@
         </w:rPr>
         <w:t xml:space="preserve">Pogledati primjer </w:t>
       </w:r>
-      <w:hyperlink r:id="rId43" w:history="1">
+      <w:hyperlink r:id="rId48" w:history="1">
         <w:r>
           <w:rPr>
             <w:rStyle w:val="Hyperlink"/>
@@ -31495,7 +32039,7 @@
         </w:rPr>
       </w:pPr>
     </w:p>
-    <w:bookmarkEnd w:id="1"/>
+    <w:bookmarkEnd w:id="0"/>
     <w:p>
       <w:pPr>
         <w:pStyle w:val="BodyText"/>
@@ -31507,10 +32051,10 @@
       </w:pPr>
     </w:p>
     <w:sectPr>
-      <w:headerReference w:type="default" r:id="rId44"/>
-      <w:footerReference w:type="default" r:id="rId45"/>
-      <w:headerReference w:type="first" r:id="rId46"/>
-      <w:footerReference w:type="first" r:id="rId47"/>
+      <w:headerReference w:type="default" r:id="rId49"/>
+      <w:footerReference w:type="default" r:id="rId50"/>
+      <w:headerReference w:type="first" r:id="rId51"/>
+      <w:footerReference w:type="first" r:id="rId52"/>
       <w:pgSz w:w="12240" w:h="15840" w:code="1"/>
       <w:pgMar w:top="1663" w:right="1440" w:bottom="1440" w:left="1440" w:header="340" w:footer="624" w:gutter="0"/>
       <w:pgNumType w:start="1"/>
@@ -31522,7 +32066,7 @@
 </file>
 
 <file path=word/endnotes.xml><?xml version="1.0" encoding="utf-8"?>
-<w:endnotes xmlns:wpc="http://schemas.microsoft.com/office/word/2010/wordprocessingCanvas" xmlns:mc="http://schemas.openxmlformats.org/markup-compatibility/2006" xmlns:o="urn:schemas-microsoft-com:office:office" xmlns:r="http://schemas.openxmlformats.org/officeDocument/2006/relationships" xmlns:m="http://schemas.openxmlformats.org/officeDocument/2006/math" xmlns:v="urn:schemas-microsoft-com:vml" xmlns:wp14="http://schemas.microsoft.com/office/word/2010/wordprocessingDrawing" xmlns:wp="http://schemas.openxmlformats.org/drawingml/2006/wordprocessingDrawing" xmlns:w10="urn:schemas-microsoft-com:office:word" xmlns:w="http://schemas.openxmlformats.org/wordprocessingml/2006/main" xmlns:w14="http://schemas.microsoft.com/office/word/2010/wordml" xmlns:w15="http://schemas.microsoft.com/office/word/2012/wordml" xmlns:wpg="http://schemas.microsoft.com/office/word/2010/wordprocessingGroup" xmlns:wpi="http://schemas.microsoft.com/office/word/2010/wordprocessingInk" xmlns:wne="http://schemas.microsoft.com/office/word/2006/wordml" xmlns:wps="http://schemas.microsoft.com/office/word/2010/wordprocessingShape" mc:Ignorable="w14 w15 wp14">
+<w:endnotes xmlns:wpc="http://schemas.microsoft.com/office/word/2010/wordprocessingCanvas" xmlns:cx="http://schemas.microsoft.com/office/drawing/2014/chartex" xmlns:cx1="http://schemas.microsoft.com/office/drawing/2015/9/8/chartex" xmlns:mc="http://schemas.openxmlformats.org/markup-compatibility/2006" xmlns:o="urn:schemas-microsoft-com:office:office" xmlns:r="http://schemas.openxmlformats.org/officeDocument/2006/relationships" xmlns:m="http://schemas.openxmlformats.org/officeDocument/2006/math" xmlns:v="urn:schemas-microsoft-com:vml" xmlns:wp14="http://schemas.microsoft.com/office/word/2010/wordprocessingDrawing" xmlns:wp="http://schemas.openxmlformats.org/drawingml/2006/wordprocessingDrawing" xmlns:w10="urn:schemas-microsoft-com:office:word" xmlns:w="http://schemas.openxmlformats.org/wordprocessingml/2006/main" xmlns:w14="http://schemas.microsoft.com/office/word/2010/wordml" xmlns:w15="http://schemas.microsoft.com/office/word/2012/wordml" xmlns:w16se="http://schemas.microsoft.com/office/word/2015/wordml/symex" xmlns:wpg="http://schemas.microsoft.com/office/word/2010/wordprocessingGroup" xmlns:wpi="http://schemas.microsoft.com/office/word/2010/wordprocessingInk" xmlns:wne="http://schemas.microsoft.com/office/word/2006/wordml" xmlns:wps="http://schemas.microsoft.com/office/word/2010/wordprocessingShape" mc:Ignorable="w14 w15 w16se wp14">
   <w:endnote w:type="separator" w:id="-1">
     <w:p>
       <w:pPr>
@@ -31547,7 +32091,7 @@
 </file>
 
 <file path=word/footer1.xml><?xml version="1.0" encoding="utf-8"?>
-<w:ftr xmlns:wpc="http://schemas.microsoft.com/office/word/2010/wordprocessingCanvas" xmlns:mc="http://schemas.openxmlformats.org/markup-compatibility/2006" xmlns:o="urn:schemas-microsoft-com:office:office" xmlns:r="http://schemas.openxmlformats.org/officeDocument/2006/relationships" xmlns:m="http://schemas.openxmlformats.org/officeDocument/2006/math" xmlns:v="urn:schemas-microsoft-com:vml" xmlns:wp14="http://schemas.microsoft.com/office/word/2010/wordprocessingDrawing" xmlns:wp="http://schemas.openxmlformats.org/drawingml/2006/wordprocessingDrawing" xmlns:w10="urn:schemas-microsoft-com:office:word" xmlns:w="http://schemas.openxmlformats.org/wordprocessingml/2006/main" xmlns:w14="http://schemas.microsoft.com/office/word/2010/wordml" xmlns:w15="http://schemas.microsoft.com/office/word/2012/wordml" xmlns:wpg="http://schemas.microsoft.com/office/word/2010/wordprocessingGroup" xmlns:wpi="http://schemas.microsoft.com/office/word/2010/wordprocessingInk" xmlns:wne="http://schemas.microsoft.com/office/word/2006/wordml" xmlns:wps="http://schemas.microsoft.com/office/word/2010/wordprocessingShape" mc:Ignorable="w14 w15 wp14">
+<w:ftr xmlns:wpc="http://schemas.microsoft.com/office/word/2010/wordprocessingCanvas" xmlns:cx="http://schemas.microsoft.com/office/drawing/2014/chartex" xmlns:cx1="http://schemas.microsoft.com/office/drawing/2015/9/8/chartex" xmlns:mc="http://schemas.openxmlformats.org/markup-compatibility/2006" xmlns:o="urn:schemas-microsoft-com:office:office" xmlns:r="http://schemas.openxmlformats.org/officeDocument/2006/relationships" xmlns:m="http://schemas.openxmlformats.org/officeDocument/2006/math" xmlns:v="urn:schemas-microsoft-com:vml" xmlns:wp14="http://schemas.microsoft.com/office/word/2010/wordprocessingDrawing" xmlns:wp="http://schemas.openxmlformats.org/drawingml/2006/wordprocessingDrawing" xmlns:w10="urn:schemas-microsoft-com:office:word" xmlns:w="http://schemas.openxmlformats.org/wordprocessingml/2006/main" xmlns:w14="http://schemas.microsoft.com/office/word/2010/wordml" xmlns:w15="http://schemas.microsoft.com/office/word/2012/wordml" xmlns:w16se="http://schemas.microsoft.com/office/word/2015/wordml/symex" xmlns:wpg="http://schemas.microsoft.com/office/word/2010/wordprocessingGroup" xmlns:wpi="http://schemas.microsoft.com/office/word/2010/wordprocessingInk" xmlns:wne="http://schemas.microsoft.com/office/word/2006/wordml" xmlns:wps="http://schemas.microsoft.com/office/word/2010/wordprocessingShape" mc:Ignorable="w14 w15 w16se wp14">
   <w:p>
     <w:pPr>
       <w:pStyle w:val="Footer"/>
@@ -31585,7 +32129,7 @@
 </file>
 
 <file path=word/footer2.xml><?xml version="1.0" encoding="utf-8"?>
-<w:ftr xmlns:wpc="http://schemas.microsoft.com/office/word/2010/wordprocessingCanvas" xmlns:mc="http://schemas.openxmlformats.org/markup-compatibility/2006" xmlns:o="urn:schemas-microsoft-com:office:office" xmlns:r="http://schemas.openxmlformats.org/officeDocument/2006/relationships" xmlns:m="http://schemas.openxmlformats.org/officeDocument/2006/math" xmlns:v="urn:schemas-microsoft-com:vml" xmlns:wp14="http://schemas.microsoft.com/office/word/2010/wordprocessingDrawing" xmlns:wp="http://schemas.openxmlformats.org/drawingml/2006/wordprocessingDrawing" xmlns:w10="urn:schemas-microsoft-com:office:word" xmlns:w="http://schemas.openxmlformats.org/wordprocessingml/2006/main" xmlns:w14="http://schemas.microsoft.com/office/word/2010/wordml" xmlns:w15="http://schemas.microsoft.com/office/word/2012/wordml" xmlns:wpg="http://schemas.microsoft.com/office/word/2010/wordprocessingGroup" xmlns:wpi="http://schemas.microsoft.com/office/word/2010/wordprocessingInk" xmlns:wne="http://schemas.microsoft.com/office/word/2006/wordml" xmlns:wps="http://schemas.microsoft.com/office/word/2010/wordprocessingShape" mc:Ignorable="w14 w15 wp14">
+<w:ftr xmlns:wpc="http://schemas.microsoft.com/office/word/2010/wordprocessingCanvas" xmlns:cx="http://schemas.microsoft.com/office/drawing/2014/chartex" xmlns:cx1="http://schemas.microsoft.com/office/drawing/2015/9/8/chartex" xmlns:mc="http://schemas.openxmlformats.org/markup-compatibility/2006" xmlns:o="urn:schemas-microsoft-com:office:office" xmlns:r="http://schemas.openxmlformats.org/officeDocument/2006/relationships" xmlns:m="http://schemas.openxmlformats.org/officeDocument/2006/math" xmlns:v="urn:schemas-microsoft-com:vml" xmlns:wp14="http://schemas.microsoft.com/office/word/2010/wordprocessingDrawing" xmlns:wp="http://schemas.openxmlformats.org/drawingml/2006/wordprocessingDrawing" xmlns:w10="urn:schemas-microsoft-com:office:word" xmlns:w="http://schemas.openxmlformats.org/wordprocessingml/2006/main" xmlns:w14="http://schemas.microsoft.com/office/word/2010/wordml" xmlns:w15="http://schemas.microsoft.com/office/word/2012/wordml" xmlns:w16se="http://schemas.microsoft.com/office/word/2015/wordml/symex" xmlns:wpg="http://schemas.microsoft.com/office/word/2010/wordprocessingGroup" xmlns:wpi="http://schemas.microsoft.com/office/word/2010/wordprocessingInk" xmlns:wne="http://schemas.microsoft.com/office/word/2006/wordml" xmlns:wps="http://schemas.microsoft.com/office/word/2010/wordprocessingShape" mc:Ignorable="w14 w15 w16se wp14">
   <w:p>
     <w:pPr>
       <w:pStyle w:val="Footer"/>
@@ -31622,7 +32166,7 @@
         <w:rFonts w:ascii="Arial" w:hAnsi="Arial" w:cs="Arial"/>
         <w:noProof/>
       </w:rPr>
-      <w:t>1</w:t>
+      <w:t>37</w:t>
     </w:r>
     <w:r>
       <w:rPr>
@@ -31749,7 +32293,7 @@
             </wp:anchor>
           </w:drawing>
         </mc:Choice>
-        <mc:Fallback xmlns:cx2="http://schemas.microsoft.com/office/drawing/2015/10/21/chartex" xmlns:cx3="http://schemas.microsoft.com/office/drawing/2016/5/9/chartex" xmlns:cx4="http://schemas.microsoft.com/office/drawing/2016/5/10/chartex" xmlns:cx5="http://schemas.microsoft.com/office/drawing/2016/5/11/chartex" xmlns:cx6="http://schemas.microsoft.com/office/drawing/2016/5/12/chartex" xmlns:cx7="http://schemas.microsoft.com/office/drawing/2016/5/13/chartex" xmlns:cx8="http://schemas.microsoft.com/office/drawing/2016/5/14/chartex" xmlns:aink="http://schemas.microsoft.com/office/drawing/2016/ink" xmlns:am3d="http://schemas.microsoft.com/office/drawing/2017/model3d" xmlns:w16cex="http://schemas.microsoft.com/office/word/2018/wordml/cex" xmlns:w16cid="http://schemas.microsoft.com/office/word/2016/wordml/cid" xmlns:w16="http://schemas.microsoft.com/office/word/2018/wordml" xmlns:w16sdtdh="http://schemas.microsoft.com/office/word/2020/wordml/sdtdatahash" xmlns:w16se="http://schemas.microsoft.com/office/word/2015/wordml/symex" xmlns:cx1="http://schemas.microsoft.com/office/drawing/2015/9/8/chartex" xmlns:cx="http://schemas.microsoft.com/office/drawing/2014/chartex">
+        <mc:Fallback xmlns:cx2="http://schemas.microsoft.com/office/drawing/2015/10/21/chartex" xmlns:cx3="http://schemas.microsoft.com/office/drawing/2016/5/9/chartex" xmlns:cx4="http://schemas.microsoft.com/office/drawing/2016/5/10/chartex" xmlns:cx5="http://schemas.microsoft.com/office/drawing/2016/5/11/chartex" xmlns:cx6="http://schemas.microsoft.com/office/drawing/2016/5/12/chartex" xmlns:cx7="http://schemas.microsoft.com/office/drawing/2016/5/13/chartex" xmlns:cx8="http://schemas.microsoft.com/office/drawing/2016/5/14/chartex" xmlns:aink="http://schemas.microsoft.com/office/drawing/2016/ink" xmlns:am3d="http://schemas.microsoft.com/office/drawing/2017/model3d" xmlns:w16cex="http://schemas.microsoft.com/office/word/2018/wordml/cex" xmlns:w16cid="http://schemas.microsoft.com/office/word/2016/wordml/cid" xmlns:w16="http://schemas.microsoft.com/office/word/2018/wordml" xmlns:w16sdtdh="http://schemas.microsoft.com/office/word/2020/wordml/sdtdatahash">
           <w:pict>
             <v:group w14:anchorId="78FF455B" id="Group 441" o:spid="_x0000_s1026" style="position:absolute;margin-left:0;margin-top:0;width:610.8pt;height:65.5pt;flip:y;z-index:251657728;mso-width-percent:1000;mso-height-percent:910;mso-position-horizontal:center;mso-position-horizontal-relative:page;mso-position-vertical:bottom;mso-position-vertical-relative:page;mso-width-percent:1000;mso-height-percent:910;mso-height-relative:bottom-margin-area" coordorigin="8,9" coordsize="12208,1439" o:gfxdata="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" o:allowincell="f">
               <v:shapetype id="_x0000_t32" coordsize="21600,21600" o:spt="32" o:oned="t" path="m,l21600,21600e" filled="f">
@@ -31769,7 +32313,7 @@
 </file>
 
 <file path=word/footer3.xml><?xml version="1.0" encoding="utf-8"?>
-<w:ftr xmlns:wpc="http://schemas.microsoft.com/office/word/2010/wordprocessingCanvas" xmlns:mc="http://schemas.openxmlformats.org/markup-compatibility/2006" xmlns:o="urn:schemas-microsoft-com:office:office" xmlns:r="http://schemas.openxmlformats.org/officeDocument/2006/relationships" xmlns:m="http://schemas.openxmlformats.org/officeDocument/2006/math" xmlns:v="urn:schemas-microsoft-com:vml" xmlns:wp14="http://schemas.microsoft.com/office/word/2010/wordprocessingDrawing" xmlns:wp="http://schemas.openxmlformats.org/drawingml/2006/wordprocessingDrawing" xmlns:w10="urn:schemas-microsoft-com:office:word" xmlns:w="http://schemas.openxmlformats.org/wordprocessingml/2006/main" xmlns:w14="http://schemas.microsoft.com/office/word/2010/wordml" xmlns:w15="http://schemas.microsoft.com/office/word/2012/wordml" xmlns:wpg="http://schemas.microsoft.com/office/word/2010/wordprocessingGroup" xmlns:wpi="http://schemas.microsoft.com/office/word/2010/wordprocessingInk" xmlns:wne="http://schemas.microsoft.com/office/word/2006/wordml" xmlns:wps="http://schemas.microsoft.com/office/word/2010/wordprocessingShape" mc:Ignorable="w14 w15 wp14">
+<w:ftr xmlns:wpc="http://schemas.microsoft.com/office/word/2010/wordprocessingCanvas" xmlns:cx="http://schemas.microsoft.com/office/drawing/2014/chartex" xmlns:cx1="http://schemas.microsoft.com/office/drawing/2015/9/8/chartex" xmlns:mc="http://schemas.openxmlformats.org/markup-compatibility/2006" xmlns:o="urn:schemas-microsoft-com:office:office" xmlns:r="http://schemas.openxmlformats.org/officeDocument/2006/relationships" xmlns:m="http://schemas.openxmlformats.org/officeDocument/2006/math" xmlns:v="urn:schemas-microsoft-com:vml" xmlns:wp14="http://schemas.microsoft.com/office/word/2010/wordprocessingDrawing" xmlns:wp="http://schemas.openxmlformats.org/drawingml/2006/wordprocessingDrawing" xmlns:w10="urn:schemas-microsoft-com:office:word" xmlns:w="http://schemas.openxmlformats.org/wordprocessingml/2006/main" xmlns:w14="http://schemas.microsoft.com/office/word/2010/wordml" xmlns:w15="http://schemas.microsoft.com/office/word/2012/wordml" xmlns:w16se="http://schemas.microsoft.com/office/word/2015/wordml/symex" xmlns:wpg="http://schemas.microsoft.com/office/word/2010/wordprocessingGroup" xmlns:wpi="http://schemas.microsoft.com/office/word/2010/wordprocessingInk" xmlns:wne="http://schemas.microsoft.com/office/word/2006/wordml" xmlns:wps="http://schemas.microsoft.com/office/word/2010/wordprocessingShape" mc:Ignorable="w14 w15 w16se wp14">
   <w:p>
     <w:pPr>
       <w:pStyle w:val="Footer"/>
@@ -31779,7 +32323,7 @@
 </file>
 
 <file path=word/footnotes.xml><?xml version="1.0" encoding="utf-8"?>
-<w:footnotes xmlns:wpc="http://schemas.microsoft.com/office/word/2010/wordprocessingCanvas" xmlns:mc="http://schemas.openxmlformats.org/markup-compatibility/2006" xmlns:o="urn:schemas-microsoft-com:office:office" xmlns:r="http://schemas.openxmlformats.org/officeDocument/2006/relationships" xmlns:m="http://schemas.openxmlformats.org/officeDocument/2006/math" xmlns:v="urn:schemas-microsoft-com:vml" xmlns:wp14="http://schemas.microsoft.com/office/word/2010/wordprocessingDrawing" xmlns:wp="http://schemas.openxmlformats.org/drawingml/2006/wordprocessingDrawing" xmlns:w10="urn:schemas-microsoft-com:office:word" xmlns:w="http://schemas.openxmlformats.org/wordprocessingml/2006/main" xmlns:w14="http://schemas.microsoft.com/office/word/2010/wordml" xmlns:w15="http://schemas.microsoft.com/office/word/2012/wordml" xmlns:wpg="http://schemas.microsoft.com/office/word/2010/wordprocessingGroup" xmlns:wpi="http://schemas.microsoft.com/office/word/2010/wordprocessingInk" xmlns:wne="http://schemas.microsoft.com/office/word/2006/wordml" xmlns:wps="http://schemas.microsoft.com/office/word/2010/wordprocessingShape" mc:Ignorable="w14 w15 wp14">
+<w:footnotes xmlns:wpc="http://schemas.microsoft.com/office/word/2010/wordprocessingCanvas" xmlns:cx="http://schemas.microsoft.com/office/drawing/2014/chartex" xmlns:cx1="http://schemas.microsoft.com/office/drawing/2015/9/8/chartex" xmlns:mc="http://schemas.openxmlformats.org/markup-compatibility/2006" xmlns:o="urn:schemas-microsoft-com:office:office" xmlns:r="http://schemas.openxmlformats.org/officeDocument/2006/relationships" xmlns:m="http://schemas.openxmlformats.org/officeDocument/2006/math" xmlns:v="urn:schemas-microsoft-com:vml" xmlns:wp14="http://schemas.microsoft.com/office/word/2010/wordprocessingDrawing" xmlns:wp="http://schemas.openxmlformats.org/drawingml/2006/wordprocessingDrawing" xmlns:w10="urn:schemas-microsoft-com:office:word" xmlns:w="http://schemas.openxmlformats.org/wordprocessingml/2006/main" xmlns:w14="http://schemas.microsoft.com/office/word/2010/wordml" xmlns:w15="http://schemas.microsoft.com/office/word/2012/wordml" xmlns:w16se="http://schemas.microsoft.com/office/word/2015/wordml/symex" xmlns:wpg="http://schemas.microsoft.com/office/word/2010/wordprocessingGroup" xmlns:wpi="http://schemas.microsoft.com/office/word/2010/wordprocessingInk" xmlns:wne="http://schemas.microsoft.com/office/word/2006/wordml" xmlns:wps="http://schemas.microsoft.com/office/word/2010/wordprocessingShape" mc:Ignorable="w14 w15 w16se wp14">
   <w:footnote w:type="separator" w:id="-1">
     <w:p>
       <w:pPr>
@@ -31804,7 +32348,7 @@
 </file>
 
 <file path=word/header1.xml><?xml version="1.0" encoding="utf-8"?>
-<w:hdr xmlns:wpc="http://schemas.microsoft.com/office/word/2010/wordprocessingCanvas" xmlns:mc="http://schemas.openxmlformats.org/markup-compatibility/2006" xmlns:o="urn:schemas-microsoft-com:office:office" xmlns:r="http://schemas.openxmlformats.org/officeDocument/2006/relationships" xmlns:m="http://schemas.openxmlformats.org/officeDocument/2006/math" xmlns:v="urn:schemas-microsoft-com:vml" xmlns:wp14="http://schemas.microsoft.com/office/word/2010/wordprocessingDrawing" xmlns:wp="http://schemas.openxmlformats.org/drawingml/2006/wordprocessingDrawing" xmlns:w10="urn:schemas-microsoft-com:office:word" xmlns:w="http://schemas.openxmlformats.org/wordprocessingml/2006/main" xmlns:w14="http://schemas.microsoft.com/office/word/2010/wordml" xmlns:w15="http://schemas.microsoft.com/office/word/2012/wordml" xmlns:wpg="http://schemas.microsoft.com/office/word/2010/wordprocessingGroup" xmlns:wpi="http://schemas.microsoft.com/office/word/2010/wordprocessingInk" xmlns:wne="http://schemas.microsoft.com/office/word/2006/wordml" xmlns:wps="http://schemas.microsoft.com/office/word/2010/wordprocessingShape" mc:Ignorable="w14 w15 wp14">
+<w:hdr xmlns:wpc="http://schemas.microsoft.com/office/word/2010/wordprocessingCanvas" xmlns:cx="http://schemas.microsoft.com/office/drawing/2014/chartex" xmlns:cx1="http://schemas.microsoft.com/office/drawing/2015/9/8/chartex" xmlns:mc="http://schemas.openxmlformats.org/markup-compatibility/2006" xmlns:o="urn:schemas-microsoft-com:office:office" xmlns:r="http://schemas.openxmlformats.org/officeDocument/2006/relationships" xmlns:m="http://schemas.openxmlformats.org/officeDocument/2006/math" xmlns:v="urn:schemas-microsoft-com:vml" xmlns:wp14="http://schemas.microsoft.com/office/word/2010/wordprocessingDrawing" xmlns:wp="http://schemas.openxmlformats.org/drawingml/2006/wordprocessingDrawing" xmlns:w10="urn:schemas-microsoft-com:office:word" xmlns:w="http://schemas.openxmlformats.org/wordprocessingml/2006/main" xmlns:w14="http://schemas.microsoft.com/office/word/2010/wordml" xmlns:w15="http://schemas.microsoft.com/office/word/2012/wordml" xmlns:w16se="http://schemas.microsoft.com/office/word/2015/wordml/symex" xmlns:wpg="http://schemas.microsoft.com/office/word/2010/wordprocessingGroup" xmlns:wpi="http://schemas.microsoft.com/office/word/2010/wordprocessingInk" xmlns:wne="http://schemas.microsoft.com/office/word/2006/wordml" xmlns:wps="http://schemas.microsoft.com/office/word/2010/wordprocessingShape" mc:Ignorable="w14 w15 w16se wp14">
   <w:p>
     <w:pPr>
       <w:pStyle w:val="Header"/>
@@ -32089,7 +32633,7 @@
 </file>
 
 <file path=word/header2.xml><?xml version="1.0" encoding="utf-8"?>
-<w:hdr xmlns:wpc="http://schemas.microsoft.com/office/word/2010/wordprocessingCanvas" xmlns:mc="http://schemas.openxmlformats.org/markup-compatibility/2006" xmlns:o="urn:schemas-microsoft-com:office:office" xmlns:r="http://schemas.openxmlformats.org/officeDocument/2006/relationships" xmlns:m="http://schemas.openxmlformats.org/officeDocument/2006/math" xmlns:v="urn:schemas-microsoft-com:vml" xmlns:wp14="http://schemas.microsoft.com/office/word/2010/wordprocessingDrawing" xmlns:wp="http://schemas.openxmlformats.org/drawingml/2006/wordprocessingDrawing" xmlns:w10="urn:schemas-microsoft-com:office:word" xmlns:w="http://schemas.openxmlformats.org/wordprocessingml/2006/main" xmlns:w14="http://schemas.microsoft.com/office/word/2010/wordml" xmlns:w15="http://schemas.microsoft.com/office/word/2012/wordml" xmlns:wpg="http://schemas.microsoft.com/office/word/2010/wordprocessingGroup" xmlns:wpi="http://schemas.microsoft.com/office/word/2010/wordprocessingInk" xmlns:wne="http://schemas.microsoft.com/office/word/2006/wordml" xmlns:wps="http://schemas.microsoft.com/office/word/2010/wordprocessingShape" mc:Ignorable="w14 w15 wp14">
+<w:hdr xmlns:wpc="http://schemas.microsoft.com/office/word/2010/wordprocessingCanvas" xmlns:cx="http://schemas.microsoft.com/office/drawing/2014/chartex" xmlns:cx1="http://schemas.microsoft.com/office/drawing/2015/9/8/chartex" xmlns:mc="http://schemas.openxmlformats.org/markup-compatibility/2006" xmlns:o="urn:schemas-microsoft-com:office:office" xmlns:r="http://schemas.openxmlformats.org/officeDocument/2006/relationships" xmlns:m="http://schemas.openxmlformats.org/officeDocument/2006/math" xmlns:v="urn:schemas-microsoft-com:vml" xmlns:wp14="http://schemas.microsoft.com/office/word/2010/wordprocessingDrawing" xmlns:wp="http://schemas.openxmlformats.org/drawingml/2006/wordprocessingDrawing" xmlns:w10="urn:schemas-microsoft-com:office:word" xmlns:w="http://schemas.openxmlformats.org/wordprocessingml/2006/main" xmlns:w14="http://schemas.microsoft.com/office/word/2010/wordml" xmlns:w15="http://schemas.microsoft.com/office/word/2012/wordml" xmlns:w16se="http://schemas.microsoft.com/office/word/2015/wordml/symex" xmlns:wpg="http://schemas.microsoft.com/office/word/2010/wordprocessingGroup" xmlns:wpi="http://schemas.microsoft.com/office/word/2010/wordprocessingInk" xmlns:wne="http://schemas.microsoft.com/office/word/2006/wordml" xmlns:wps="http://schemas.microsoft.com/office/word/2010/wordprocessingShape" mc:Ignorable="w14 w15 w16se wp14">
   <w:tbl>
     <w:tblPr>
       <w:tblpPr w:leftFromText="181" w:rightFromText="181" w:vertAnchor="page" w:horzAnchor="margin" w:tblpY="568"/>
@@ -32163,14 +32707,7 @@
               <w:rFonts w:ascii="Arial" w:hAnsi="Arial" w:cs="Arial"/>
               <w:i/>
             </w:rPr>
-            <w:t xml:space="preserve">  </w:t>
-          </w:r>
-          <w:r>
-            <w:rPr>
-              <w:rFonts w:ascii="Arial" w:hAnsi="Arial" w:cs="Arial"/>
-              <w:i/>
-            </w:rPr>
-            <w:t>Verzija:           1.2</w:t>
+            <w:t xml:space="preserve">  Verzija:           1.2</w:t>
           </w:r>
         </w:p>
       </w:tc>
@@ -32377,7 +32914,7 @@
             </wp:anchor>
           </w:drawing>
         </mc:Choice>
-        <mc:Fallback xmlns:cx2="http://schemas.microsoft.com/office/drawing/2015/10/21/chartex" xmlns:cx3="http://schemas.microsoft.com/office/drawing/2016/5/9/chartex" xmlns:cx4="http://schemas.microsoft.com/office/drawing/2016/5/10/chartex" xmlns:cx5="http://schemas.microsoft.com/office/drawing/2016/5/11/chartex" xmlns:cx6="http://schemas.microsoft.com/office/drawing/2016/5/12/chartex" xmlns:cx7="http://schemas.microsoft.com/office/drawing/2016/5/13/chartex" xmlns:cx8="http://schemas.microsoft.com/office/drawing/2016/5/14/chartex" xmlns:aink="http://schemas.microsoft.com/office/drawing/2016/ink" xmlns:am3d="http://schemas.microsoft.com/office/drawing/2017/model3d" xmlns:w16cex="http://schemas.microsoft.com/office/word/2018/wordml/cex" xmlns:w16cid="http://schemas.microsoft.com/office/word/2016/wordml/cid" xmlns:w16="http://schemas.microsoft.com/office/word/2018/wordml" xmlns:w16sdtdh="http://schemas.microsoft.com/office/word/2020/wordml/sdtdatahash" xmlns:w16se="http://schemas.microsoft.com/office/word/2015/wordml/symex" xmlns:cx1="http://schemas.microsoft.com/office/drawing/2015/9/8/chartex" xmlns:cx="http://schemas.microsoft.com/office/drawing/2014/chartex">
+        <mc:Fallback xmlns:cx2="http://schemas.microsoft.com/office/drawing/2015/10/21/chartex" xmlns:cx3="http://schemas.microsoft.com/office/drawing/2016/5/9/chartex" xmlns:cx4="http://schemas.microsoft.com/office/drawing/2016/5/10/chartex" xmlns:cx5="http://schemas.microsoft.com/office/drawing/2016/5/11/chartex" xmlns:cx6="http://schemas.microsoft.com/office/drawing/2016/5/12/chartex" xmlns:cx7="http://schemas.microsoft.com/office/drawing/2016/5/13/chartex" xmlns:cx8="http://schemas.microsoft.com/office/drawing/2016/5/14/chartex" xmlns:aink="http://schemas.microsoft.com/office/drawing/2016/ink" xmlns:am3d="http://schemas.microsoft.com/office/drawing/2017/model3d" xmlns:w16cex="http://schemas.microsoft.com/office/word/2018/wordml/cex" xmlns:w16cid="http://schemas.microsoft.com/office/word/2016/wordml/cid" xmlns:w16="http://schemas.microsoft.com/office/word/2018/wordml" xmlns:w16sdtdh="http://schemas.microsoft.com/office/word/2020/wordml/sdtdatahash">
           <w:pict>
             <v:group w14:anchorId="75A350CF" id="Group 468" o:spid="_x0000_s1026" style="position:absolute;margin-left:0;margin-top:0;width:610.4pt;height:76.9pt;z-index:251656704;mso-width-percent:1000;mso-height-percent:925;mso-position-horizontal:center;mso-position-horizontal-relative:page;mso-position-vertical:top;mso-position-vertical-relative:page;mso-width-percent:1000;mso-height-percent:925;mso-height-relative:top-margin-area" coordorigin="8,9" coordsize="15823,1439" o:gfxdata="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">
               <v:shapetype id="_x0000_t32" coordsize="21600,21600" o:spt="32" o:oned="t" path="m,l21600,21600e" filled="f">
@@ -32397,7 +32934,7 @@
 </file>
 
 <file path=word/header3.xml><?xml version="1.0" encoding="utf-8"?>
-<w:hdr xmlns:wpc="http://schemas.microsoft.com/office/word/2010/wordprocessingCanvas" xmlns:mc="http://schemas.openxmlformats.org/markup-compatibility/2006" xmlns:o="urn:schemas-microsoft-com:office:office" xmlns:r="http://schemas.openxmlformats.org/officeDocument/2006/relationships" xmlns:m="http://schemas.openxmlformats.org/officeDocument/2006/math" xmlns:v="urn:schemas-microsoft-com:vml" xmlns:wp14="http://schemas.microsoft.com/office/word/2010/wordprocessingDrawing" xmlns:wp="http://schemas.openxmlformats.org/drawingml/2006/wordprocessingDrawing" xmlns:w10="urn:schemas-microsoft-com:office:word" xmlns:w="http://schemas.openxmlformats.org/wordprocessingml/2006/main" xmlns:w14="http://schemas.microsoft.com/office/word/2010/wordml" xmlns:w15="http://schemas.microsoft.com/office/word/2012/wordml" xmlns:wpg="http://schemas.microsoft.com/office/word/2010/wordprocessingGroup" xmlns:wpi="http://schemas.microsoft.com/office/word/2010/wordprocessingInk" xmlns:wne="http://schemas.microsoft.com/office/word/2006/wordml" xmlns:wps="http://schemas.microsoft.com/office/word/2010/wordprocessingShape" mc:Ignorable="w14 w15 wp14">
+<w:hdr xmlns:wpc="http://schemas.microsoft.com/office/word/2010/wordprocessingCanvas" xmlns:cx="http://schemas.microsoft.com/office/drawing/2014/chartex" xmlns:cx1="http://schemas.microsoft.com/office/drawing/2015/9/8/chartex" xmlns:mc="http://schemas.openxmlformats.org/markup-compatibility/2006" xmlns:o="urn:schemas-microsoft-com:office:office" xmlns:r="http://schemas.openxmlformats.org/officeDocument/2006/relationships" xmlns:m="http://schemas.openxmlformats.org/officeDocument/2006/math" xmlns:v="urn:schemas-microsoft-com:vml" xmlns:wp14="http://schemas.microsoft.com/office/word/2010/wordprocessingDrawing" xmlns:wp="http://schemas.openxmlformats.org/drawingml/2006/wordprocessingDrawing" xmlns:w10="urn:schemas-microsoft-com:office:word" xmlns:w="http://schemas.openxmlformats.org/wordprocessingml/2006/main" xmlns:w14="http://schemas.microsoft.com/office/word/2010/wordml" xmlns:w15="http://schemas.microsoft.com/office/word/2012/wordml" xmlns:w16se="http://schemas.microsoft.com/office/word/2015/wordml/symex" xmlns:wpg="http://schemas.microsoft.com/office/word/2010/wordprocessingGroup" xmlns:wpi="http://schemas.microsoft.com/office/word/2010/wordprocessingInk" xmlns:wne="http://schemas.microsoft.com/office/word/2006/wordml" xmlns:wps="http://schemas.microsoft.com/office/word/2010/wordprocessingShape" mc:Ignorable="w14 w15 w16se wp14">
   <w:p>
     <w:pPr>
       <w:pStyle w:val="Header"/>
@@ -32407,7 +32944,7 @@
 </file>
 
 <file path=word/numbering.xml><?xml version="1.0" encoding="utf-8"?>
-<w:numbering xmlns:wpc="http://schemas.microsoft.com/office/word/2010/wordprocessingCanvas" xmlns:mc="http://schemas.openxmlformats.org/markup-compatibility/2006" xmlns:o="urn:schemas-microsoft-com:office:office" xmlns:r="http://schemas.openxmlformats.org/officeDocument/2006/relationships" xmlns:m="http://schemas.openxmlformats.org/officeDocument/2006/math" xmlns:v="urn:schemas-microsoft-com:vml" xmlns:wp14="http://schemas.microsoft.com/office/word/2010/wordprocessingDrawing" xmlns:wp="http://schemas.openxmlformats.org/drawingml/2006/wordprocessingDrawing" xmlns:w10="urn:schemas-microsoft-com:office:word" xmlns:w="http://schemas.openxmlformats.org/wordprocessingml/2006/main" xmlns:w14="http://schemas.microsoft.com/office/word/2010/wordml" xmlns:w15="http://schemas.microsoft.com/office/word/2012/wordml" xmlns:wpg="http://schemas.microsoft.com/office/word/2010/wordprocessingGroup" xmlns:wpi="http://schemas.microsoft.com/office/word/2010/wordprocessingInk" xmlns:wne="http://schemas.microsoft.com/office/word/2006/wordml" xmlns:wps="http://schemas.microsoft.com/office/word/2010/wordprocessingShape" mc:Ignorable="w14 w15 wp14">
+<w:numbering xmlns:wpc="http://schemas.microsoft.com/office/word/2010/wordprocessingCanvas" xmlns:cx="http://schemas.microsoft.com/office/drawing/2014/chartex" xmlns:cx1="http://schemas.microsoft.com/office/drawing/2015/9/8/chartex" xmlns:mc="http://schemas.openxmlformats.org/markup-compatibility/2006" xmlns:o="urn:schemas-microsoft-com:office:office" xmlns:r="http://schemas.openxmlformats.org/officeDocument/2006/relationships" xmlns:m="http://schemas.openxmlformats.org/officeDocument/2006/math" xmlns:v="urn:schemas-microsoft-com:vml" xmlns:wp14="http://schemas.microsoft.com/office/word/2010/wordprocessingDrawing" xmlns:wp="http://schemas.openxmlformats.org/drawingml/2006/wordprocessingDrawing" xmlns:w10="urn:schemas-microsoft-com:office:word" xmlns:w="http://schemas.openxmlformats.org/wordprocessingml/2006/main" xmlns:w14="http://schemas.microsoft.com/office/word/2010/wordml" xmlns:w15="http://schemas.microsoft.com/office/word/2012/wordml" xmlns:w16se="http://schemas.microsoft.com/office/word/2015/wordml/symex" xmlns:wpg="http://schemas.microsoft.com/office/word/2010/wordprocessingGroup" xmlns:wpi="http://schemas.microsoft.com/office/word/2010/wordprocessingInk" xmlns:wne="http://schemas.microsoft.com/office/word/2006/wordml" xmlns:wps="http://schemas.microsoft.com/office/word/2010/wordprocessingShape" mc:Ignorable="w14 w15 w16se wp14">
   <w:abstractNum w:abstractNumId="0" w15:restartNumberingAfterBreak="0">
     <w:nsid w:val="FFFFFF83"/>
     <w:multiLevelType w:val="singleLevel"/>
@@ -35117,7 +35654,7 @@
 </file>
 
 <file path=word/styles.xml><?xml version="1.0" encoding="utf-8"?>
-<w:styles xmlns:mc="http://schemas.openxmlformats.org/markup-compatibility/2006" xmlns:r="http://schemas.openxmlformats.org/officeDocument/2006/relationships" xmlns:w="http://schemas.openxmlformats.org/wordprocessingml/2006/main" xmlns:w14="http://schemas.microsoft.com/office/word/2010/wordml" xmlns:w15="http://schemas.microsoft.com/office/word/2012/wordml" mc:Ignorable="w14 w15">
+<w:styles xmlns:mc="http://schemas.openxmlformats.org/markup-compatibility/2006" xmlns:r="http://schemas.openxmlformats.org/officeDocument/2006/relationships" xmlns:w="http://schemas.openxmlformats.org/wordprocessingml/2006/main" xmlns:w14="http://schemas.microsoft.com/office/word/2010/wordml" xmlns:w15="http://schemas.microsoft.com/office/word/2012/wordml" xmlns:w16se="http://schemas.microsoft.com/office/word/2015/wordml/symex" mc:Ignorable="w14 w15 w16se">
   <w:docDefaults>
     <w:rPrDefault>
       <w:rPr>
@@ -37277,7 +37814,7 @@
 </file>
 
 <file path=customXml/itemProps1.xml><?xml version="1.0" encoding="utf-8"?>
-<ds:datastoreItem xmlns:ds="http://schemas.openxmlformats.org/officeDocument/2006/customXml" ds:itemID="{F4D96EA3-EF83-4C83-ABD8-5F9B7310FEBF}">
+<ds:datastoreItem xmlns:ds="http://schemas.openxmlformats.org/officeDocument/2006/customXml" ds:itemID="{8DFDF2C3-B513-4EDD-A7A0-5BDBEB97EC19}">
   <ds:schemaRefs>
     <ds:schemaRef ds:uri="http://schemas.openxmlformats.org/officeDocument/2006/bibliography"/>
   </ds:schemaRefs>

</xml_diff>